<commit_message>
17/03/2025 maven and git test documents
</commit_message>
<xml_diff>
--- a/maven_and_git_test_17_03_2025.docx
+++ b/maven_and_git_test_17_03_2025.docx
@@ -82,6 +82,102 @@
           <w:bCs/>
           <w:sz w:val="28"/>
           <w:szCs w:val="28"/>
+          <w:lang w:val="en-IN"/>
+        </w:rPr>
+      </w:pPr>
+      <w:r>
+        <w:rPr>
+          <w:rFonts w:ascii="Times New Roman" w:hAnsi="Times New Roman" w:cs="Times New Roman"/>
+          <w:bCs/>
+          <w:sz w:val="28"/>
+          <w:szCs w:val="28"/>
+          <w:lang w:val="en-IN"/>
+        </w:rPr>
+        <w:t>Maven is a build automation and project management tool used for Java projects. It simplifies dependency management, build processes, and project documentation.</w:t>
+      </w:r>
+    </w:p>
+    <w:p>
+      <w:pPr>
+        <w:spacing w:line="276" w:lineRule="auto"/>
+        <w:ind w:left="720"/>
+        <w:jc w:val="both"/>
+        <w:rPr>
+          <w:rFonts w:ascii="Times New Roman" w:hAnsi="Times New Roman" w:cs="Times New Roman"/>
+          <w:bCs/>
+          <w:sz w:val="28"/>
+          <w:szCs w:val="28"/>
+          <w:lang w:val="en-IN"/>
+        </w:rPr>
+      </w:pPr>
+      <w:r>
+        <w:rPr>
+          <w:rFonts w:ascii="Times New Roman" w:hAnsi="Times New Roman" w:cs="Times New Roman"/>
+          <w:bCs/>
+          <w:sz w:val="28"/>
+          <w:szCs w:val="28"/>
+          <w:lang w:val="en-IN"/>
+        </w:rPr>
+        <w:t>Used for compiling, testing, packaging, and deploying applications.</w:t>
+      </w:r>
+    </w:p>
+    <w:p>
+      <w:pPr>
+        <w:spacing w:line="276" w:lineRule="auto"/>
+        <w:ind w:left="720"/>
+        <w:jc w:val="both"/>
+        <w:rPr>
+          <w:rFonts w:ascii="Times New Roman" w:hAnsi="Times New Roman" w:cs="Times New Roman"/>
+          <w:bCs/>
+          <w:sz w:val="28"/>
+          <w:szCs w:val="28"/>
+          <w:lang w:val="en-IN"/>
+        </w:rPr>
+      </w:pPr>
+      <w:r>
+        <w:rPr>
+          <w:rFonts w:ascii="Times New Roman" w:hAnsi="Times New Roman" w:cs="Times New Roman"/>
+          <w:bCs/>
+          <w:sz w:val="28"/>
+          <w:szCs w:val="28"/>
+          <w:lang w:val="en-IN"/>
+        </w:rPr>
+        <w:t>Manages dependencies automatically via repositories.</w:t>
+      </w:r>
+    </w:p>
+    <w:p>
+      <w:pPr>
+        <w:spacing w:line="276" w:lineRule="auto"/>
+        <w:ind w:left="720"/>
+        <w:jc w:val="both"/>
+        <w:rPr>
+          <w:rFonts w:ascii="Times New Roman" w:hAnsi="Times New Roman" w:cs="Times New Roman"/>
+          <w:bCs/>
+          <w:sz w:val="28"/>
+          <w:szCs w:val="28"/>
+          <w:lang w:val="en-IN"/>
+        </w:rPr>
+      </w:pPr>
+      <w:r>
+        <w:rPr>
+          <w:rFonts w:ascii="Times New Roman" w:hAnsi="Times New Roman" w:cs="Times New Roman"/>
+          <w:bCs/>
+          <w:sz w:val="28"/>
+          <w:szCs w:val="28"/>
+          <w:lang w:val="en-IN"/>
+        </w:rPr>
+        <w:t>Uses a POM.xml file to define project structure, dependencies, and configurations.</w:t>
+      </w:r>
+    </w:p>
+    <w:p>
+      <w:pPr>
+        <w:pStyle w:val="ListParagraph"/>
+        <w:spacing w:line="276" w:lineRule="auto"/>
+        <w:jc w:val="both"/>
+        <w:rPr>
+          <w:rFonts w:ascii="Times New Roman" w:hAnsi="Times New Roman" w:cs="Times New Roman"/>
+          <w:bCs/>
+          <w:sz w:val="28"/>
+          <w:szCs w:val="28"/>
         </w:rPr>
       </w:pPr>
       <w:r>
@@ -373,6 +469,28 @@
     <w:p>
       <w:pPr>
         <w:pStyle w:val="ListParagraph"/>
+        <w:spacing w:line="276" w:lineRule="auto"/>
+        <w:jc w:val="both"/>
+        <w:rPr>
+          <w:rFonts w:ascii="Times New Roman" w:hAnsi="Times New Roman" w:cs="Times New Roman"/>
+          <w:bCs/>
+          <w:sz w:val="28"/>
+          <w:szCs w:val="28"/>
+        </w:rPr>
+      </w:pPr>
+      <w:r>
+        <w:rPr>
+          <w:rFonts w:ascii="Times New Roman" w:hAnsi="Times New Roman" w:cs="Times New Roman"/>
+          <w:bCs/>
+          <w:sz w:val="28"/>
+          <w:szCs w:val="28"/>
+        </w:rPr>
+        <w:t>POM file should be unique</w:t>
+      </w:r>
+    </w:p>
+    <w:p>
+      <w:pPr>
+        <w:pStyle w:val="ListParagraph"/>
         <w:numPr>
           <w:ilvl w:val="0"/>
           <w:numId w:val="3"/>
@@ -399,6 +517,190 @@
     <w:p>
       <w:pPr>
         <w:pStyle w:val="ListParagraph"/>
+        <w:spacing w:line="276" w:lineRule="auto"/>
+        <w:jc w:val="both"/>
+        <w:rPr>
+          <w:rFonts w:ascii="Times New Roman" w:hAnsi="Times New Roman" w:cs="Times New Roman"/>
+          <w:bCs/>
+          <w:sz w:val="28"/>
+          <w:szCs w:val="28"/>
+          <w:lang w:val="en-IN"/>
+        </w:rPr>
+      </w:pPr>
+      <w:r>
+        <w:rPr>
+          <w:rFonts w:ascii="Times New Roman" w:hAnsi="Times New Roman" w:cs="Times New Roman"/>
+          <w:bCs/>
+          <w:sz w:val="28"/>
+          <w:szCs w:val="28"/>
+          <w:lang w:val="en-IN"/>
+        </w:rPr>
+        <w:t>Maven coordinates uniquely identify a project or dependency. They include:</w:t>
+      </w:r>
+    </w:p>
+    <w:p>
+      <w:pPr>
+        <w:pStyle w:val="ListParagraph"/>
+        <w:numPr>
+          <w:ilvl w:val="0"/>
+          <w:numId w:val="9"/>
+        </w:numPr>
+        <w:spacing w:line="276" w:lineRule="auto"/>
+        <w:jc w:val="both"/>
+        <w:rPr>
+          <w:rFonts w:ascii="Times New Roman" w:hAnsi="Times New Roman" w:cs="Times New Roman"/>
+          <w:bCs/>
+          <w:sz w:val="28"/>
+          <w:szCs w:val="28"/>
+          <w:lang w:val="en-IN"/>
+        </w:rPr>
+      </w:pPr>
+      <w:proofErr w:type="spellStart"/>
+      <w:r>
+        <w:rPr>
+          <w:rFonts w:ascii="Times New Roman" w:hAnsi="Times New Roman" w:cs="Times New Roman"/>
+          <w:bCs/>
+          <w:sz w:val="28"/>
+          <w:szCs w:val="28"/>
+          <w:lang w:val="en-IN"/>
+        </w:rPr>
+        <w:t>groupId</w:t>
+      </w:r>
+      <w:proofErr w:type="spellEnd"/>
+      <w:r>
+        <w:rPr>
+          <w:rFonts w:ascii="Times New Roman" w:hAnsi="Times New Roman" w:cs="Times New Roman"/>
+          <w:bCs/>
+          <w:sz w:val="28"/>
+          <w:szCs w:val="28"/>
+          <w:lang w:val="en-IN"/>
+        </w:rPr>
+        <w:t xml:space="preserve">: Unique identifier for an organization (e.g., </w:t>
+      </w:r>
+      <w:proofErr w:type="spellStart"/>
+      <w:proofErr w:type="gramStart"/>
+      <w:r>
+        <w:rPr>
+          <w:rFonts w:ascii="Times New Roman" w:hAnsi="Times New Roman" w:cs="Times New Roman"/>
+          <w:bCs/>
+          <w:sz w:val="28"/>
+          <w:szCs w:val="28"/>
+          <w:lang w:val="en-IN"/>
+        </w:rPr>
+        <w:t>org.springframework</w:t>
+      </w:r>
+      <w:proofErr w:type="spellEnd"/>
+      <w:proofErr w:type="gramEnd"/>
+      <w:r>
+        <w:rPr>
+          <w:rFonts w:ascii="Times New Roman" w:hAnsi="Times New Roman" w:cs="Times New Roman"/>
+          <w:bCs/>
+          <w:sz w:val="28"/>
+          <w:szCs w:val="28"/>
+          <w:lang w:val="en-IN"/>
+        </w:rPr>
+        <w:t>).</w:t>
+      </w:r>
+    </w:p>
+    <w:p>
+      <w:pPr>
+        <w:pStyle w:val="ListParagraph"/>
+        <w:numPr>
+          <w:ilvl w:val="0"/>
+          <w:numId w:val="9"/>
+        </w:numPr>
+        <w:spacing w:line="276" w:lineRule="auto"/>
+        <w:jc w:val="both"/>
+        <w:rPr>
+          <w:rFonts w:ascii="Times New Roman" w:hAnsi="Times New Roman" w:cs="Times New Roman"/>
+          <w:bCs/>
+          <w:sz w:val="28"/>
+          <w:szCs w:val="28"/>
+          <w:lang w:val="en-IN"/>
+        </w:rPr>
+      </w:pPr>
+      <w:proofErr w:type="spellStart"/>
+      <w:r>
+        <w:rPr>
+          <w:rFonts w:ascii="Times New Roman" w:hAnsi="Times New Roman" w:cs="Times New Roman"/>
+          <w:bCs/>
+          <w:sz w:val="28"/>
+          <w:szCs w:val="28"/>
+          <w:lang w:val="en-IN"/>
+        </w:rPr>
+        <w:t>artifactId</w:t>
+      </w:r>
+      <w:proofErr w:type="spellEnd"/>
+      <w:r>
+        <w:rPr>
+          <w:rFonts w:ascii="Times New Roman" w:hAnsi="Times New Roman" w:cs="Times New Roman"/>
+          <w:bCs/>
+          <w:sz w:val="28"/>
+          <w:szCs w:val="28"/>
+          <w:lang w:val="en-IN"/>
+        </w:rPr>
+        <w:t>: Name of the project or library (e.g., spring-core).</w:t>
+      </w:r>
+    </w:p>
+    <w:p>
+      <w:pPr>
+        <w:pStyle w:val="ListParagraph"/>
+        <w:numPr>
+          <w:ilvl w:val="0"/>
+          <w:numId w:val="9"/>
+        </w:numPr>
+        <w:spacing w:line="276" w:lineRule="auto"/>
+        <w:jc w:val="both"/>
+        <w:rPr>
+          <w:rFonts w:ascii="Times New Roman" w:hAnsi="Times New Roman" w:cs="Times New Roman"/>
+          <w:bCs/>
+          <w:sz w:val="28"/>
+          <w:szCs w:val="28"/>
+          <w:lang w:val="en-IN"/>
+        </w:rPr>
+      </w:pPr>
+      <w:r>
+        <w:rPr>
+          <w:rFonts w:ascii="Times New Roman" w:hAnsi="Times New Roman" w:cs="Times New Roman"/>
+          <w:bCs/>
+          <w:sz w:val="28"/>
+          <w:szCs w:val="28"/>
+          <w:lang w:val="en-IN"/>
+        </w:rPr>
+        <w:t>version: The version of the artifact (e.g., 5.3.0).</w:t>
+      </w:r>
+    </w:p>
+    <w:p>
+      <w:pPr>
+        <w:pStyle w:val="ListParagraph"/>
+        <w:numPr>
+          <w:ilvl w:val="0"/>
+          <w:numId w:val="9"/>
+        </w:numPr>
+        <w:spacing w:line="276" w:lineRule="auto"/>
+        <w:jc w:val="both"/>
+        <w:rPr>
+          <w:rFonts w:ascii="Times New Roman" w:hAnsi="Times New Roman" w:cs="Times New Roman"/>
+          <w:bCs/>
+          <w:sz w:val="28"/>
+          <w:szCs w:val="28"/>
+          <w:lang w:val="en-IN"/>
+        </w:rPr>
+      </w:pPr>
+      <w:r>
+        <w:rPr>
+          <w:rFonts w:ascii="Times New Roman" w:hAnsi="Times New Roman" w:cs="Times New Roman"/>
+          <w:bCs/>
+          <w:sz w:val="28"/>
+          <w:szCs w:val="28"/>
+          <w:lang w:val="en-IN"/>
+        </w:rPr>
+        <w:t>packaging (optional): Type of output (jar, war, ear).</w:t>
+      </w:r>
+    </w:p>
+    <w:p>
+      <w:pPr>
+        <w:pStyle w:val="ListParagraph"/>
         <w:numPr>
           <w:ilvl w:val="0"/>
           <w:numId w:val="3"/>
@@ -469,6 +771,68 @@
     <w:p>
       <w:pPr>
         <w:pStyle w:val="ListParagraph"/>
+        <w:spacing w:line="276" w:lineRule="auto"/>
+        <w:jc w:val="both"/>
+        <w:rPr>
+          <w:rFonts w:ascii="Times New Roman" w:hAnsi="Times New Roman" w:cs="Times New Roman"/>
+          <w:bCs/>
+          <w:sz w:val="28"/>
+          <w:szCs w:val="28"/>
+          <w:lang w:val="en-IN"/>
+        </w:rPr>
+      </w:pPr>
+      <w:r>
+        <w:rPr>
+          <w:rFonts w:ascii="Times New Roman" w:hAnsi="Times New Roman" w:cs="Times New Roman"/>
+          <w:bCs/>
+          <w:sz w:val="28"/>
+          <w:szCs w:val="28"/>
+          <w:lang w:val="en-IN"/>
+        </w:rPr>
+        <w:lastRenderedPageBreak/>
+        <w:t>Dependencies are defined in the pom.xml file within the &lt;dependencies&gt; section.</w:t>
+      </w:r>
+    </w:p>
+    <w:p>
+      <w:pPr>
+        <w:pStyle w:val="ListParagraph"/>
+        <w:spacing w:line="276" w:lineRule="auto"/>
+        <w:jc w:val="both"/>
+        <w:rPr>
+          <w:rFonts w:ascii="Times New Roman" w:hAnsi="Times New Roman" w:cs="Times New Roman"/>
+          <w:bCs/>
+          <w:sz w:val="28"/>
+          <w:szCs w:val="28"/>
+          <w:lang w:val="en-IN"/>
+        </w:rPr>
+      </w:pPr>
+      <w:r>
+        <w:rPr>
+          <w:rFonts w:ascii="Times New Roman" w:hAnsi="Times New Roman" w:cs="Times New Roman"/>
+          <w:bCs/>
+          <w:sz w:val="28"/>
+          <w:szCs w:val="28"/>
+          <w:lang w:val="en-IN"/>
+        </w:rPr>
+        <w:t>Maven downloads dependencies from repositories and stores them locally.</w:t>
+      </w:r>
+    </w:p>
+    <w:p>
+      <w:pPr>
+        <w:pStyle w:val="ListParagraph"/>
+        <w:spacing w:line="276" w:lineRule="auto"/>
+        <w:jc w:val="both"/>
+        <w:rPr>
+          <w:rFonts w:ascii="Times New Roman" w:hAnsi="Times New Roman" w:cs="Times New Roman"/>
+          <w:bCs/>
+          <w:sz w:val="28"/>
+          <w:szCs w:val="28"/>
+        </w:rPr>
+      </w:pPr>
+    </w:p>
+    <w:p>
+      <w:pPr>
+        <w:pStyle w:val="ListParagraph"/>
         <w:numPr>
           <w:ilvl w:val="0"/>
           <w:numId w:val="3"/>
@@ -795,64 +1159,17 @@
           <w:sz w:val="28"/>
           <w:szCs w:val="28"/>
         </w:rPr>
-        <w:t xml:space="preserve"> in the remote repository</w:t>
-      </w:r>
-    </w:p>
-    <w:p>
-      <w:pPr>
-        <w:pStyle w:val="ListParagraph"/>
-        <w:spacing w:line="276" w:lineRule="auto"/>
-        <w:ind w:left="1080"/>
-        <w:jc w:val="both"/>
-        <w:rPr>
-          <w:rFonts w:ascii="Times New Roman" w:hAnsi="Times New Roman" w:cs="Times New Roman"/>
-          <w:b/>
-          <w:sz w:val="32"/>
-          <w:szCs w:val="32"/>
-        </w:rPr>
-      </w:pPr>
-    </w:p>
-    <w:p>
-      <w:pPr>
-        <w:pStyle w:val="ListParagraph"/>
-        <w:spacing w:line="276" w:lineRule="auto"/>
-        <w:ind w:left="1080"/>
-        <w:jc w:val="both"/>
-        <w:rPr>
-          <w:rFonts w:ascii="Times New Roman" w:hAnsi="Times New Roman" w:cs="Times New Roman"/>
-          <w:b/>
-          <w:sz w:val="32"/>
-          <w:szCs w:val="32"/>
-        </w:rPr>
-      </w:pPr>
-    </w:p>
-    <w:p>
-      <w:pPr>
-        <w:pStyle w:val="ListParagraph"/>
-        <w:spacing w:line="276" w:lineRule="auto"/>
-        <w:ind w:left="1080"/>
-        <w:jc w:val="both"/>
-        <w:rPr>
-          <w:rFonts w:ascii="Times New Roman" w:hAnsi="Times New Roman" w:cs="Times New Roman"/>
-          <w:b/>
-          <w:sz w:val="32"/>
-          <w:szCs w:val="32"/>
-        </w:rPr>
-      </w:pPr>
-    </w:p>
-    <w:p>
-      <w:pPr>
-        <w:pStyle w:val="ListParagraph"/>
-        <w:spacing w:line="276" w:lineRule="auto"/>
-        <w:ind w:left="1080"/>
-        <w:jc w:val="both"/>
-        <w:rPr>
-          <w:rFonts w:ascii="Times New Roman" w:hAnsi="Times New Roman" w:cs="Times New Roman"/>
-          <w:b/>
-          <w:sz w:val="32"/>
-          <w:szCs w:val="32"/>
-        </w:rPr>
-      </w:pPr>
+        <w:t xml:space="preserve"> in the remote repositor</w:t>
+      </w:r>
+      <w:r>
+        <w:rPr>
+          <w:rFonts w:ascii="Times New Roman" w:hAnsi="Times New Roman" w:cs="Times New Roman"/>
+          <w:bCs/>
+          <w:sz w:val="28"/>
+          <w:szCs w:val="28"/>
+        </w:rPr>
+        <w:t>y</w:t>
+      </w:r>
     </w:p>
     <w:p>
       <w:pPr>
@@ -900,7 +1217,6 @@
           <w:sz w:val="28"/>
           <w:szCs w:val="28"/>
         </w:rPr>
-        <w:lastRenderedPageBreak/>
         <w:t>Explain the concept of Maven lifecycle phases.</w:t>
       </w:r>
     </w:p>
@@ -1397,6 +1713,7 @@
           <w:sz w:val="28"/>
           <w:szCs w:val="28"/>
         </w:rPr>
+        <w:lastRenderedPageBreak/>
         <w:t>Site-deploy:</w:t>
       </w:r>
       <w:r>
@@ -1885,7 +2202,6 @@
           <w:sz w:val="28"/>
           <w:szCs w:val="28"/>
         </w:rPr>
-        <w:lastRenderedPageBreak/>
         <w:t>What is a Maven plugin and how is it used?</w:t>
       </w:r>
     </w:p>
@@ -1996,6 +2312,47 @@
       </w:r>
       <w:proofErr w:type="spellEnd"/>
       <w:proofErr w:type="gramEnd"/>
+    </w:p>
+    <w:p>
+      <w:pPr>
+        <w:pStyle w:val="ListParagraph"/>
+        <w:spacing w:line="276" w:lineRule="auto"/>
+        <w:jc w:val="both"/>
+        <w:rPr>
+          <w:rFonts w:ascii="Times New Roman" w:hAnsi="Times New Roman" w:cs="Times New Roman"/>
+          <w:bCs/>
+          <w:sz w:val="28"/>
+          <w:szCs w:val="28"/>
+        </w:rPr>
+      </w:pPr>
+      <w:r>
+        <w:rPr>
+          <w:rFonts w:ascii="Times New Roman" w:hAnsi="Times New Roman" w:cs="Times New Roman"/>
+          <w:bCs/>
+          <w:sz w:val="28"/>
+          <w:szCs w:val="28"/>
+        </w:rPr>
+        <w:t xml:space="preserve">A </w:t>
+      </w:r>
+      <w:r>
+        <w:rPr>
+          <w:rFonts w:ascii="Times New Roman" w:hAnsi="Times New Roman" w:cs="Times New Roman"/>
+          <w:b/>
+          <w:bCs/>
+          <w:sz w:val="28"/>
+          <w:szCs w:val="28"/>
+        </w:rPr>
+        <w:t>plugin</w:t>
+      </w:r>
+      <w:r>
+        <w:rPr>
+          <w:rFonts w:ascii="Times New Roman" w:hAnsi="Times New Roman" w:cs="Times New Roman"/>
+          <w:bCs/>
+          <w:sz w:val="28"/>
+          <w:szCs w:val="28"/>
+        </w:rPr>
+        <w:t xml:space="preserve"> extends Maven’s functionality.</w:t>
+      </w:r>
     </w:p>
     <w:p>
       <w:pPr>
@@ -2335,6 +2692,19 @@
     <w:p>
       <w:pPr>
         <w:pStyle w:val="ListParagraph"/>
+        <w:spacing w:line="276" w:lineRule="auto"/>
+        <w:jc w:val="both"/>
+        <w:rPr>
+          <w:rFonts w:ascii="Times New Roman" w:hAnsi="Times New Roman" w:cs="Times New Roman"/>
+          <w:bCs/>
+          <w:sz w:val="28"/>
+          <w:szCs w:val="28"/>
+        </w:rPr>
+      </w:pPr>
+    </w:p>
+    <w:p>
+      <w:pPr>
+        <w:pStyle w:val="ListParagraph"/>
         <w:numPr>
           <w:ilvl w:val="0"/>
           <w:numId w:val="3"/>
@@ -2355,6 +2725,7 @@
           <w:sz w:val="28"/>
           <w:szCs w:val="28"/>
         </w:rPr>
+        <w:lastRenderedPageBreak/>
         <w:t>what is meant by build tool?</w:t>
       </w:r>
     </w:p>
@@ -2478,65 +2849,161 @@
         <w:pStyle w:val="ListParagraph"/>
         <w:numPr>
           <w:ilvl w:val="0"/>
-          <w:numId w:val="3"/>
+          <w:numId w:val="12"/>
         </w:numPr>
-        <w:spacing w:line="276" w:lineRule="auto"/>
-        <w:jc w:val="both"/>
-        <w:rPr>
-          <w:rFonts w:ascii="Times New Roman" w:hAnsi="Times New Roman" w:cs="Times New Roman"/>
-          <w:b/>
-          <w:sz w:val="28"/>
-          <w:szCs w:val="28"/>
-        </w:rPr>
-      </w:pPr>
-      <w:r>
-        <w:rPr>
-          <w:rFonts w:ascii="Times New Roman" w:hAnsi="Times New Roman" w:cs="Times New Roman"/>
-          <w:b/>
-          <w:sz w:val="28"/>
-          <w:szCs w:val="28"/>
-        </w:rPr>
-        <w:t>Do</w:t>
-      </w:r>
-      <w:r>
-        <w:rPr>
-          <w:rFonts w:ascii="Times New Roman" w:hAnsi="Times New Roman" w:cs="Times New Roman"/>
-          <w:b/>
-          <w:sz w:val="28"/>
-          <w:szCs w:val="28"/>
-        </w:rPr>
-        <w:t>es maven support all types of projects to build?</w:t>
-      </w:r>
-    </w:p>
-    <w:p>
-      <w:pPr>
-        <w:pStyle w:val="ListParagraph"/>
-        <w:spacing w:line="276" w:lineRule="auto"/>
-        <w:jc w:val="both"/>
-        <w:rPr>
-          <w:rFonts w:ascii="Times New Roman" w:hAnsi="Times New Roman" w:cs="Times New Roman"/>
-          <w:b/>
-          <w:sz w:val="28"/>
-          <w:szCs w:val="28"/>
-        </w:rPr>
-      </w:pPr>
-      <w:r>
-        <w:rPr>
-          <w:rFonts w:ascii="Times New Roman" w:hAnsi="Times New Roman" w:cs="Times New Roman"/>
-          <w:b/>
-          <w:sz w:val="28"/>
-          <w:szCs w:val="28"/>
-        </w:rPr>
-        <w:t xml:space="preserve">Ans. </w:t>
-      </w:r>
-      <w:r>
-        <w:rPr>
-          <w:rFonts w:ascii="Times New Roman" w:hAnsi="Times New Roman" w:cs="Times New Roman"/>
-          <w:bCs/>
-          <w:sz w:val="28"/>
-          <w:szCs w:val="28"/>
-        </w:rPr>
-        <w:t>Yes</w:t>
+        <w:spacing w:after="0" w:line="240" w:lineRule="auto"/>
+        <w:rPr>
+          <w:rFonts w:ascii="Times New Roman" w:eastAsia="Times New Roman" w:hAnsi="Times New Roman" w:cs="Times New Roman"/>
+          <w:kern w:val="0"/>
+          <w:sz w:val="24"/>
+          <w:szCs w:val="24"/>
+          <w:lang w:val="en-IN" w:eastAsia="en-IN"/>
+        </w:rPr>
+      </w:pPr>
+      <w:r>
+        <w:rPr>
+          <w:rFonts w:ascii="Times New Roman" w:eastAsia="Times New Roman" w:hAnsi="Times New Roman" w:cs="Times New Roman"/>
+          <w:kern w:val="0"/>
+          <w:sz w:val="24"/>
+          <w:szCs w:val="24"/>
+          <w:lang w:val="en-IN" w:eastAsia="en-IN"/>
+        </w:rPr>
+        <w:t xml:space="preserve">Validate </w:t>
+      </w:r>
+    </w:p>
+    <w:p>
+      <w:pPr>
+        <w:pStyle w:val="ListParagraph"/>
+        <w:numPr>
+          <w:ilvl w:val="0"/>
+          <w:numId w:val="12"/>
+        </w:numPr>
+        <w:spacing w:after="0" w:line="240" w:lineRule="auto"/>
+        <w:rPr>
+          <w:rFonts w:ascii="Times New Roman" w:eastAsia="Times New Roman" w:hAnsi="Times New Roman" w:cs="Times New Roman"/>
+          <w:kern w:val="0"/>
+          <w:sz w:val="24"/>
+          <w:szCs w:val="24"/>
+          <w:lang w:val="en-IN" w:eastAsia="en-IN"/>
+        </w:rPr>
+      </w:pPr>
+      <w:r>
+        <w:rPr>
+          <w:rFonts w:ascii="Times New Roman" w:eastAsia="Times New Roman" w:hAnsi="Times New Roman" w:cs="Times New Roman"/>
+          <w:kern w:val="0"/>
+          <w:sz w:val="24"/>
+          <w:szCs w:val="24"/>
+          <w:lang w:val="en-IN" w:eastAsia="en-IN"/>
+        </w:rPr>
+        <w:t xml:space="preserve">Compile </w:t>
+      </w:r>
+    </w:p>
+    <w:p>
+      <w:pPr>
+        <w:pStyle w:val="ListParagraph"/>
+        <w:numPr>
+          <w:ilvl w:val="0"/>
+          <w:numId w:val="12"/>
+        </w:numPr>
+        <w:spacing w:after="0" w:line="240" w:lineRule="auto"/>
+        <w:rPr>
+          <w:rFonts w:ascii="Times New Roman" w:eastAsia="Times New Roman" w:hAnsi="Times New Roman" w:cs="Times New Roman"/>
+          <w:kern w:val="0"/>
+          <w:sz w:val="24"/>
+          <w:szCs w:val="24"/>
+          <w:lang w:val="en-IN" w:eastAsia="en-IN"/>
+        </w:rPr>
+      </w:pPr>
+      <w:r>
+        <w:rPr>
+          <w:rFonts w:ascii="Times New Roman" w:eastAsia="Times New Roman" w:hAnsi="Times New Roman" w:cs="Times New Roman"/>
+          <w:kern w:val="0"/>
+          <w:sz w:val="24"/>
+          <w:szCs w:val="24"/>
+          <w:lang w:val="en-IN" w:eastAsia="en-IN"/>
+        </w:rPr>
+        <w:t xml:space="preserve">Test </w:t>
+      </w:r>
+    </w:p>
+    <w:p>
+      <w:pPr>
+        <w:pStyle w:val="ListParagraph"/>
+        <w:numPr>
+          <w:ilvl w:val="0"/>
+          <w:numId w:val="12"/>
+        </w:numPr>
+        <w:spacing w:after="0" w:line="240" w:lineRule="auto"/>
+        <w:rPr>
+          <w:rFonts w:ascii="Times New Roman" w:eastAsia="Times New Roman" w:hAnsi="Times New Roman" w:cs="Times New Roman"/>
+          <w:kern w:val="0"/>
+          <w:sz w:val="24"/>
+          <w:szCs w:val="24"/>
+          <w:lang w:val="en-IN" w:eastAsia="en-IN"/>
+        </w:rPr>
+      </w:pPr>
+      <w:r>
+        <w:rPr>
+          <w:rFonts w:ascii="Times New Roman" w:eastAsia="Times New Roman" w:hAnsi="Times New Roman" w:cs="Times New Roman"/>
+          <w:kern w:val="0"/>
+          <w:sz w:val="24"/>
+          <w:szCs w:val="24"/>
+          <w:lang w:val="en-IN" w:eastAsia="en-IN"/>
+        </w:rPr>
+        <w:t xml:space="preserve">Package </w:t>
+      </w:r>
+    </w:p>
+    <w:p>
+      <w:pPr>
+        <w:pStyle w:val="ListParagraph"/>
+        <w:numPr>
+          <w:ilvl w:val="0"/>
+          <w:numId w:val="12"/>
+        </w:numPr>
+        <w:spacing w:after="0" w:line="240" w:lineRule="auto"/>
+        <w:rPr>
+          <w:rFonts w:ascii="Times New Roman" w:eastAsia="Times New Roman" w:hAnsi="Times New Roman" w:cs="Times New Roman"/>
+          <w:kern w:val="0"/>
+          <w:sz w:val="24"/>
+          <w:szCs w:val="24"/>
+          <w:lang w:val="en-IN" w:eastAsia="en-IN"/>
+        </w:rPr>
+      </w:pPr>
+      <w:r>
+        <w:rPr>
+          <w:rFonts w:ascii="Times New Roman" w:eastAsia="Times New Roman" w:hAnsi="Times New Roman" w:cs="Times New Roman"/>
+          <w:kern w:val="0"/>
+          <w:sz w:val="24"/>
+          <w:szCs w:val="24"/>
+          <w:lang w:val="en-IN" w:eastAsia="en-IN"/>
+        </w:rPr>
+        <w:t xml:space="preserve">Install </w:t>
+      </w:r>
+    </w:p>
+    <w:p>
+      <w:pPr>
+        <w:pStyle w:val="ListParagraph"/>
+        <w:numPr>
+          <w:ilvl w:val="0"/>
+          <w:numId w:val="12"/>
+        </w:numPr>
+        <w:spacing w:line="276" w:lineRule="auto"/>
+        <w:jc w:val="both"/>
+        <w:rPr>
+          <w:rFonts w:ascii="Times New Roman" w:hAnsi="Times New Roman" w:cs="Times New Roman"/>
+          <w:b/>
+          <w:sz w:val="28"/>
+          <w:szCs w:val="28"/>
+        </w:rPr>
+      </w:pPr>
+      <w:r>
+        <w:rPr>
+          <w:rFonts w:ascii="Times New Roman" w:eastAsia="Times New Roman" w:hAnsi="Times New Roman" w:cs="Times New Roman"/>
+          <w:kern w:val="0"/>
+          <w:sz w:val="24"/>
+          <w:szCs w:val="24"/>
+          <w:lang w:val="en-IN" w:eastAsia="en-IN"/>
+        </w:rPr>
+        <w:t>Deploy</w:t>
       </w:r>
     </w:p>
     <w:p>
@@ -2562,78 +3029,47 @@
           <w:sz w:val="28"/>
           <w:szCs w:val="28"/>
         </w:rPr>
-        <w:t>what is the difference between compile &amp; validate?</w:t>
-      </w:r>
-    </w:p>
-    <w:p>
-      <w:pPr>
-        <w:pStyle w:val="ListParagraph"/>
-        <w:spacing w:line="276" w:lineRule="auto"/>
-        <w:jc w:val="both"/>
-        <w:rPr>
-          <w:rFonts w:ascii="Times New Roman" w:hAnsi="Times New Roman" w:cs="Times New Roman"/>
-          <w:bCs/>
-          <w:sz w:val="28"/>
-          <w:szCs w:val="28"/>
-        </w:rPr>
-      </w:pPr>
-      <w:r>
-        <w:rPr>
-          <w:rFonts w:ascii="Times New Roman" w:hAnsi="Times New Roman" w:cs="Times New Roman"/>
-          <w:b/>
-          <w:sz w:val="28"/>
-          <w:szCs w:val="28"/>
-        </w:rPr>
-        <w:t xml:space="preserve">Compile: </w:t>
-      </w:r>
-      <w:r>
-        <w:rPr>
-          <w:rFonts w:ascii="Times New Roman" w:hAnsi="Times New Roman" w:cs="Times New Roman"/>
-          <w:bCs/>
-          <w:sz w:val="28"/>
-          <w:szCs w:val="28"/>
-        </w:rPr>
-        <w:t>compiles the source code of the project</w:t>
-      </w:r>
-    </w:p>
-    <w:p>
-      <w:pPr>
-        <w:pStyle w:val="ListParagraph"/>
-        <w:spacing w:line="276" w:lineRule="auto"/>
-        <w:jc w:val="both"/>
-        <w:rPr>
-          <w:rFonts w:ascii="Times New Roman" w:hAnsi="Times New Roman" w:cs="Times New Roman"/>
-          <w:bCs/>
-          <w:sz w:val="28"/>
-          <w:szCs w:val="28"/>
-        </w:rPr>
-      </w:pPr>
-      <w:r>
-        <w:rPr>
-          <w:rFonts w:ascii="Times New Roman" w:hAnsi="Times New Roman" w:cs="Times New Roman"/>
-          <w:b/>
-          <w:sz w:val="28"/>
-          <w:szCs w:val="28"/>
-        </w:rPr>
-        <w:t>Validate:</w:t>
-      </w:r>
-      <w:r>
-        <w:rPr>
-          <w:rFonts w:ascii="Times New Roman" w:hAnsi="Times New Roman" w:cs="Times New Roman"/>
-          <w:bCs/>
-          <w:sz w:val="28"/>
-          <w:szCs w:val="28"/>
-        </w:rPr>
-        <w:t xml:space="preserve"> checks the </w:t>
-      </w:r>
-      <w:r>
-        <w:rPr>
-          <w:rFonts w:ascii="Times New Roman" w:hAnsi="Times New Roman" w:cs="Times New Roman"/>
-          <w:bCs/>
-          <w:sz w:val="28"/>
-          <w:szCs w:val="28"/>
-        </w:rPr>
-        <w:t>project structure before build the project</w:t>
+        <w:t>Do</w:t>
+      </w:r>
+      <w:r>
+        <w:rPr>
+          <w:rFonts w:ascii="Times New Roman" w:hAnsi="Times New Roman" w:cs="Times New Roman"/>
+          <w:b/>
+          <w:sz w:val="28"/>
+          <w:szCs w:val="28"/>
+        </w:rPr>
+        <w:t>es maven support all types of projects to build?</w:t>
+      </w:r>
+    </w:p>
+    <w:p>
+      <w:pPr>
+        <w:pStyle w:val="ListParagraph"/>
+        <w:spacing w:line="276" w:lineRule="auto"/>
+        <w:jc w:val="both"/>
+        <w:rPr>
+          <w:rFonts w:ascii="Times New Roman" w:hAnsi="Times New Roman" w:cs="Times New Roman"/>
+          <w:b/>
+          <w:sz w:val="28"/>
+          <w:szCs w:val="28"/>
+        </w:rPr>
+      </w:pPr>
+      <w:r>
+        <w:rPr>
+          <w:rFonts w:ascii="Times New Roman" w:hAnsi="Times New Roman" w:cs="Times New Roman"/>
+          <w:b/>
+          <w:sz w:val="28"/>
+          <w:szCs w:val="28"/>
+        </w:rPr>
+        <w:t xml:space="preserve">Ans. </w:t>
+      </w:r>
+      <w:r>
+        <w:rPr>
+          <w:rFonts w:ascii="Times New Roman" w:hAnsi="Times New Roman" w:cs="Times New Roman"/>
+          <w:bCs/>
+          <w:sz w:val="28"/>
+          <w:szCs w:val="28"/>
+        </w:rPr>
+        <w:t>Yes</w:t>
       </w:r>
     </w:p>
     <w:p>
@@ -2659,47 +3095,78 @@
           <w:sz w:val="28"/>
           <w:szCs w:val="28"/>
         </w:rPr>
-        <w:t>can you create only one jar file or can we create multiple,</w:t>
-      </w:r>
-      <w:r>
-        <w:rPr>
-          <w:rFonts w:ascii="Times New Roman" w:hAnsi="Times New Roman" w:cs="Times New Roman"/>
-          <w:b/>
-          <w:sz w:val="28"/>
-          <w:szCs w:val="28"/>
-        </w:rPr>
-        <w:t xml:space="preserve"> </w:t>
-      </w:r>
-      <w:r>
-        <w:rPr>
-          <w:rFonts w:ascii="Times New Roman" w:hAnsi="Times New Roman" w:cs="Times New Roman"/>
-          <w:b/>
-          <w:sz w:val="28"/>
-          <w:szCs w:val="28"/>
-        </w:rPr>
-        <w:t>explain?</w:t>
-      </w:r>
-    </w:p>
-    <w:p>
-      <w:pPr>
-        <w:pStyle w:val="ListParagraph"/>
-        <w:spacing w:line="276" w:lineRule="auto"/>
-        <w:jc w:val="both"/>
-        <w:rPr>
-          <w:rFonts w:ascii="Times New Roman" w:hAnsi="Times New Roman" w:cs="Times New Roman"/>
-          <w:bCs/>
-          <w:sz w:val="28"/>
-          <w:szCs w:val="28"/>
-        </w:rPr>
-      </w:pPr>
-      <w:r>
-        <w:rPr>
-          <w:rFonts w:ascii="Times New Roman" w:hAnsi="Times New Roman" w:cs="Times New Roman"/>
-          <w:bCs/>
-          <w:sz w:val="28"/>
-          <w:szCs w:val="28"/>
-        </w:rPr>
-        <w:t>We can create only one jar file for one project</w:t>
+        <w:t>what is the difference between compile &amp; validate?</w:t>
+      </w:r>
+    </w:p>
+    <w:p>
+      <w:pPr>
+        <w:pStyle w:val="ListParagraph"/>
+        <w:spacing w:line="276" w:lineRule="auto"/>
+        <w:jc w:val="both"/>
+        <w:rPr>
+          <w:rFonts w:ascii="Times New Roman" w:hAnsi="Times New Roman" w:cs="Times New Roman"/>
+          <w:bCs/>
+          <w:sz w:val="28"/>
+          <w:szCs w:val="28"/>
+        </w:rPr>
+      </w:pPr>
+      <w:r>
+        <w:rPr>
+          <w:rFonts w:ascii="Times New Roman" w:hAnsi="Times New Roman" w:cs="Times New Roman"/>
+          <w:b/>
+          <w:sz w:val="28"/>
+          <w:szCs w:val="28"/>
+        </w:rPr>
+        <w:t xml:space="preserve">Compile: </w:t>
+      </w:r>
+      <w:r>
+        <w:rPr>
+          <w:rFonts w:ascii="Times New Roman" w:hAnsi="Times New Roman" w:cs="Times New Roman"/>
+          <w:bCs/>
+          <w:sz w:val="28"/>
+          <w:szCs w:val="28"/>
+        </w:rPr>
+        <w:t>compiles the source code of the project</w:t>
+      </w:r>
+    </w:p>
+    <w:p>
+      <w:pPr>
+        <w:pStyle w:val="ListParagraph"/>
+        <w:spacing w:line="276" w:lineRule="auto"/>
+        <w:jc w:val="both"/>
+        <w:rPr>
+          <w:rFonts w:ascii="Times New Roman" w:hAnsi="Times New Roman" w:cs="Times New Roman"/>
+          <w:bCs/>
+          <w:sz w:val="28"/>
+          <w:szCs w:val="28"/>
+        </w:rPr>
+      </w:pPr>
+      <w:r>
+        <w:rPr>
+          <w:rFonts w:ascii="Times New Roman" w:hAnsi="Times New Roman" w:cs="Times New Roman"/>
+          <w:b/>
+          <w:sz w:val="28"/>
+          <w:szCs w:val="28"/>
+        </w:rPr>
+        <w:t>Validate:</w:t>
+      </w:r>
+      <w:r>
+        <w:rPr>
+          <w:rFonts w:ascii="Times New Roman" w:hAnsi="Times New Roman" w:cs="Times New Roman"/>
+          <w:bCs/>
+          <w:sz w:val="28"/>
+          <w:szCs w:val="28"/>
+        </w:rPr>
+        <w:t xml:space="preserve"> checks the </w:t>
+      </w:r>
+      <w:r>
+        <w:rPr>
+          <w:rFonts w:ascii="Times New Roman" w:hAnsi="Times New Roman" w:cs="Times New Roman"/>
+          <w:bCs/>
+          <w:sz w:val="28"/>
+          <w:szCs w:val="28"/>
+        </w:rPr>
+        <w:t>project structure before build the project</w:t>
       </w:r>
     </w:p>
     <w:p>
@@ -2710,105 +3177,57 @@
           <w:numId w:val="3"/>
         </w:numPr>
         <w:spacing w:line="276" w:lineRule="auto"/>
-        <w:rPr>
-          <w:rFonts w:ascii="Times New Roman" w:hAnsi="Times New Roman" w:cs="Times New Roman"/>
-          <w:b/>
-          <w:sz w:val="28"/>
-          <w:szCs w:val="28"/>
-        </w:rPr>
-      </w:pPr>
-      <w:r>
-        <w:rPr>
-          <w:rFonts w:ascii="Times New Roman" w:hAnsi="Times New Roman" w:cs="Times New Roman"/>
-          <w:b/>
-          <w:sz w:val="28"/>
-          <w:szCs w:val="28"/>
-        </w:rPr>
-        <w:t>What is Git and why is it used?</w:t>
-      </w:r>
-    </w:p>
-    <w:p>
-      <w:pPr>
-        <w:pStyle w:val="ListParagraph"/>
-        <w:spacing w:line="276" w:lineRule="auto"/>
-        <w:rPr>
-          <w:rFonts w:ascii="Times New Roman" w:hAnsi="Times New Roman" w:cs="Times New Roman"/>
-          <w:bCs/>
-          <w:sz w:val="28"/>
-          <w:szCs w:val="28"/>
-        </w:rPr>
-      </w:pPr>
-      <w:r>
-        <w:rPr>
-          <w:rFonts w:ascii="Times New Roman" w:hAnsi="Times New Roman" w:cs="Times New Roman"/>
-          <w:bCs/>
-          <w:sz w:val="28"/>
-          <w:szCs w:val="28"/>
-        </w:rPr>
-        <w:t>Git stands for Global Information Tracker</w:t>
-      </w:r>
-    </w:p>
-    <w:p>
-      <w:pPr>
-        <w:pStyle w:val="ListParagraph"/>
-        <w:spacing w:line="276" w:lineRule="auto"/>
-        <w:rPr>
-          <w:rFonts w:ascii="Times New Roman" w:hAnsi="Times New Roman" w:cs="Times New Roman"/>
-          <w:bCs/>
-          <w:sz w:val="28"/>
-          <w:szCs w:val="28"/>
-        </w:rPr>
-      </w:pPr>
-      <w:r>
-        <w:rPr>
-          <w:rFonts w:ascii="Times New Roman" w:hAnsi="Times New Roman" w:cs="Times New Roman"/>
-          <w:bCs/>
-          <w:sz w:val="28"/>
-          <w:szCs w:val="28"/>
-        </w:rPr>
-        <w:t>Git is a version control system</w:t>
-      </w:r>
-    </w:p>
-    <w:p>
-      <w:pPr>
-        <w:pStyle w:val="ListParagraph"/>
-        <w:spacing w:line="276" w:lineRule="auto"/>
-        <w:rPr>
-          <w:rFonts w:ascii="Times New Roman" w:hAnsi="Times New Roman" w:cs="Times New Roman"/>
-          <w:bCs/>
-          <w:sz w:val="28"/>
-          <w:szCs w:val="28"/>
-        </w:rPr>
-      </w:pPr>
-      <w:r>
-        <w:rPr>
-          <w:rFonts w:ascii="Times New Roman" w:hAnsi="Times New Roman" w:cs="Times New Roman"/>
-          <w:bCs/>
-          <w:sz w:val="28"/>
-          <w:szCs w:val="28"/>
-        </w:rPr>
-        <w:t>Git maintains the versions history</w:t>
-      </w:r>
-    </w:p>
-    <w:p>
-      <w:pPr>
-        <w:pStyle w:val="ListParagraph"/>
-        <w:spacing w:line="276" w:lineRule="auto"/>
-        <w:rPr>
-          <w:rFonts w:ascii="Times New Roman" w:hAnsi="Times New Roman" w:cs="Times New Roman"/>
-          <w:bCs/>
-          <w:sz w:val="28"/>
-          <w:szCs w:val="28"/>
-        </w:rPr>
-      </w:pPr>
-      <w:r>
-        <w:rPr>
-          <w:rFonts w:ascii="Times New Roman" w:hAnsi="Times New Roman" w:cs="Times New Roman"/>
-          <w:bCs/>
-          <w:sz w:val="28"/>
-          <w:szCs w:val="28"/>
-        </w:rPr>
-        <w:t>Git is used for collaboration and track the changes</w:t>
+        <w:jc w:val="both"/>
+        <w:rPr>
+          <w:rFonts w:ascii="Times New Roman" w:hAnsi="Times New Roman" w:cs="Times New Roman"/>
+          <w:b/>
+          <w:sz w:val="28"/>
+          <w:szCs w:val="28"/>
+        </w:rPr>
+      </w:pPr>
+      <w:r>
+        <w:rPr>
+          <w:rFonts w:ascii="Times New Roman" w:hAnsi="Times New Roman" w:cs="Times New Roman"/>
+          <w:b/>
+          <w:sz w:val="28"/>
+          <w:szCs w:val="28"/>
+        </w:rPr>
+        <w:t>can you create only one jar file or can we create multiple,</w:t>
+      </w:r>
+      <w:r>
+        <w:rPr>
+          <w:rFonts w:ascii="Times New Roman" w:hAnsi="Times New Roman" w:cs="Times New Roman"/>
+          <w:b/>
+          <w:sz w:val="28"/>
+          <w:szCs w:val="28"/>
+        </w:rPr>
+        <w:t xml:space="preserve"> </w:t>
+      </w:r>
+      <w:r>
+        <w:rPr>
+          <w:rFonts w:ascii="Times New Roman" w:hAnsi="Times New Roman" w:cs="Times New Roman"/>
+          <w:b/>
+          <w:sz w:val="28"/>
+          <w:szCs w:val="28"/>
+        </w:rPr>
+        <w:t>explain?</w:t>
+      </w:r>
+    </w:p>
+    <w:p>
+      <w:pPr>
+        <w:pStyle w:val="NormalWeb"/>
+        <w:ind w:left="720"/>
+        <w:rPr>
+          <w:sz w:val="28"/>
+          <w:szCs w:val="28"/>
+        </w:rPr>
+      </w:pPr>
+      <w:r>
+        <w:rPr>
+          <w:sz w:val="28"/>
+          <w:szCs w:val="28"/>
+        </w:rPr>
+        <w:t>Yes, multiple JARs can be created using profiles or classifiers.</w:t>
       </w:r>
     </w:p>
     <w:p>
@@ -2833,113 +3252,91 @@
           <w:sz w:val="28"/>
           <w:szCs w:val="28"/>
         </w:rPr>
-        <w:lastRenderedPageBreak/>
-        <w:t>Explain the difference between Git and other version control systems.</w:t>
-      </w:r>
-    </w:p>
-    <w:p>
-      <w:pPr>
-        <w:pStyle w:val="ListParagraph"/>
-        <w:spacing w:line="276" w:lineRule="auto"/>
-        <w:rPr>
-          <w:rFonts w:ascii="Times New Roman" w:hAnsi="Times New Roman" w:cs="Times New Roman"/>
-          <w:b/>
-          <w:sz w:val="28"/>
-          <w:szCs w:val="28"/>
-        </w:rPr>
-      </w:pPr>
-      <w:r>
-        <w:rPr>
-          <w:rFonts w:ascii="Times New Roman" w:hAnsi="Times New Roman" w:cs="Times New Roman"/>
-          <w:b/>
-          <w:sz w:val="28"/>
-          <w:szCs w:val="28"/>
-        </w:rPr>
-        <w:t>Git:</w:t>
-      </w:r>
-    </w:p>
-    <w:p>
-      <w:pPr>
-        <w:pStyle w:val="ListParagraph"/>
-        <w:spacing w:line="276" w:lineRule="auto"/>
-        <w:rPr>
-          <w:rFonts w:ascii="Times New Roman" w:hAnsi="Times New Roman" w:cs="Times New Roman"/>
-          <w:bCs/>
-          <w:sz w:val="28"/>
-          <w:szCs w:val="28"/>
-        </w:rPr>
-      </w:pPr>
-      <w:r>
-        <w:rPr>
-          <w:rFonts w:ascii="Times New Roman" w:hAnsi="Times New Roman" w:cs="Times New Roman"/>
-          <w:bCs/>
-          <w:sz w:val="28"/>
-          <w:szCs w:val="28"/>
-        </w:rPr>
-        <w:t>Git keeps the history of the versions</w:t>
-      </w:r>
-    </w:p>
-    <w:p>
-      <w:pPr>
-        <w:pStyle w:val="ListParagraph"/>
-        <w:spacing w:line="276" w:lineRule="auto"/>
-        <w:rPr>
-          <w:rFonts w:ascii="Times New Roman" w:hAnsi="Times New Roman" w:cs="Times New Roman"/>
-          <w:bCs/>
-          <w:sz w:val="28"/>
-          <w:szCs w:val="28"/>
-        </w:rPr>
-      </w:pPr>
-      <w:r>
-        <w:rPr>
-          <w:rFonts w:ascii="Times New Roman" w:hAnsi="Times New Roman" w:cs="Times New Roman"/>
-          <w:bCs/>
-          <w:sz w:val="28"/>
-          <w:szCs w:val="28"/>
-        </w:rPr>
-        <w:t>Git supports the collaboration</w:t>
-      </w:r>
-    </w:p>
-    <w:p>
-      <w:pPr>
-        <w:pStyle w:val="ListParagraph"/>
-        <w:spacing w:line="276" w:lineRule="auto"/>
-        <w:rPr>
-          <w:rFonts w:ascii="Times New Roman" w:hAnsi="Times New Roman" w:cs="Times New Roman"/>
-          <w:bCs/>
-          <w:sz w:val="28"/>
-          <w:szCs w:val="28"/>
-        </w:rPr>
-      </w:pPr>
-      <w:r>
-        <w:rPr>
-          <w:rFonts w:ascii="Times New Roman" w:hAnsi="Times New Roman" w:cs="Times New Roman"/>
-          <w:bCs/>
-          <w:sz w:val="28"/>
-          <w:szCs w:val="28"/>
-        </w:rPr>
-        <w:t>Track the all changes</w:t>
-      </w:r>
-    </w:p>
-    <w:p>
-      <w:pPr>
-        <w:pStyle w:val="ListParagraph"/>
-        <w:spacing w:line="276" w:lineRule="auto"/>
-        <w:rPr>
-          <w:rFonts w:ascii="Times New Roman" w:hAnsi="Times New Roman" w:cs="Times New Roman"/>
-          <w:bCs/>
-          <w:sz w:val="28"/>
-          <w:szCs w:val="28"/>
-        </w:rPr>
-      </w:pPr>
-      <w:r>
-        <w:rPr>
-          <w:rFonts w:ascii="Times New Roman" w:hAnsi="Times New Roman" w:cs="Times New Roman"/>
-          <w:bCs/>
-          <w:sz w:val="28"/>
-          <w:szCs w:val="28"/>
-        </w:rPr>
-        <w:t>Git is a Decentralized control version system</w:t>
+        <w:t>What is Git and why is it used?</w:t>
+      </w:r>
+    </w:p>
+    <w:p>
+      <w:pPr>
+        <w:pStyle w:val="ListParagraph"/>
+        <w:spacing w:line="276" w:lineRule="auto"/>
+        <w:rPr>
+          <w:rFonts w:ascii="Times New Roman" w:hAnsi="Times New Roman" w:cs="Times New Roman"/>
+          <w:bCs/>
+          <w:sz w:val="28"/>
+          <w:szCs w:val="28"/>
+        </w:rPr>
+      </w:pPr>
+      <w:r>
+        <w:rPr>
+          <w:rFonts w:ascii="Times New Roman" w:hAnsi="Times New Roman" w:cs="Times New Roman"/>
+          <w:bCs/>
+          <w:sz w:val="28"/>
+          <w:szCs w:val="28"/>
+        </w:rPr>
+        <w:t>Git stands for Global Information Tracker</w:t>
+      </w:r>
+    </w:p>
+    <w:p>
+      <w:pPr>
+        <w:pStyle w:val="ListParagraph"/>
+        <w:spacing w:line="276" w:lineRule="auto"/>
+        <w:rPr>
+          <w:rFonts w:ascii="Times New Roman" w:hAnsi="Times New Roman" w:cs="Times New Roman"/>
+          <w:bCs/>
+          <w:sz w:val="28"/>
+          <w:szCs w:val="28"/>
+        </w:rPr>
+      </w:pPr>
+      <w:r>
+        <w:rPr>
+          <w:rFonts w:ascii="Times New Roman" w:hAnsi="Times New Roman" w:cs="Times New Roman"/>
+          <w:bCs/>
+          <w:sz w:val="28"/>
+          <w:szCs w:val="28"/>
+        </w:rPr>
+        <w:t>Git is a version control system</w:t>
+      </w:r>
+    </w:p>
+    <w:p>
+      <w:pPr>
+        <w:pStyle w:val="ListParagraph"/>
+        <w:spacing w:line="276" w:lineRule="auto"/>
+        <w:rPr>
+          <w:rFonts w:ascii="Times New Roman" w:hAnsi="Times New Roman" w:cs="Times New Roman"/>
+          <w:bCs/>
+          <w:sz w:val="28"/>
+          <w:szCs w:val="28"/>
+        </w:rPr>
+      </w:pPr>
+      <w:r>
+        <w:rPr>
+          <w:rFonts w:ascii="Times New Roman" w:hAnsi="Times New Roman" w:cs="Times New Roman"/>
+          <w:bCs/>
+          <w:sz w:val="28"/>
+          <w:szCs w:val="28"/>
+        </w:rPr>
+        <w:t>Git maintains the versions history</w:t>
+      </w:r>
+    </w:p>
+    <w:p>
+      <w:pPr>
+        <w:pStyle w:val="ListParagraph"/>
+        <w:spacing w:line="276" w:lineRule="auto"/>
+        <w:rPr>
+          <w:rFonts w:ascii="Times New Roman" w:hAnsi="Times New Roman" w:cs="Times New Roman"/>
+          <w:bCs/>
+          <w:sz w:val="28"/>
+          <w:szCs w:val="28"/>
+        </w:rPr>
+      </w:pPr>
+      <w:r>
+        <w:rPr>
+          <w:rFonts w:ascii="Times New Roman" w:hAnsi="Times New Roman" w:cs="Times New Roman"/>
+          <w:bCs/>
+          <w:sz w:val="28"/>
+          <w:szCs w:val="28"/>
+        </w:rPr>
+        <w:t>Git is used for collaboration and track the changes</w:t>
       </w:r>
     </w:p>
     <w:p>
@@ -2964,49 +3361,194 @@
           <w:sz w:val="28"/>
           <w:szCs w:val="28"/>
         </w:rPr>
-        <w:t>How do you initialize a Git repository?</w:t>
-      </w:r>
-    </w:p>
-    <w:p>
-      <w:pPr>
-        <w:pStyle w:val="ListParagraph"/>
-        <w:spacing w:line="276" w:lineRule="auto"/>
-        <w:rPr>
-          <w:rFonts w:ascii="Times New Roman" w:hAnsi="Times New Roman" w:cs="Times New Roman"/>
-          <w:bCs/>
-          <w:sz w:val="28"/>
-          <w:szCs w:val="28"/>
-        </w:rPr>
-      </w:pPr>
-      <w:r>
-        <w:rPr>
-          <w:rFonts w:ascii="Times New Roman" w:hAnsi="Times New Roman" w:cs="Times New Roman"/>
-          <w:bCs/>
-          <w:sz w:val="28"/>
-          <w:szCs w:val="28"/>
-        </w:rPr>
-        <w:t xml:space="preserve">Git </w:t>
-      </w:r>
-      <w:proofErr w:type="spellStart"/>
-      <w:r>
-        <w:rPr>
-          <w:rFonts w:ascii="Times New Roman" w:hAnsi="Times New Roman" w:cs="Times New Roman"/>
-          <w:bCs/>
-          <w:sz w:val="28"/>
-          <w:szCs w:val="28"/>
-        </w:rPr>
-        <w:t>init</w:t>
-      </w:r>
-      <w:proofErr w:type="spellEnd"/>
-      <w:r>
-        <w:rPr>
-          <w:rFonts w:ascii="Times New Roman" w:hAnsi="Times New Roman" w:cs="Times New Roman"/>
-          <w:bCs/>
-          <w:sz w:val="28"/>
-          <w:szCs w:val="28"/>
-        </w:rPr>
-        <w:t xml:space="preserve"> command is used to initialize the empty git repository</w:t>
-      </w:r>
+        <w:t>Explain the difference between Git and other version control systems.</w:t>
+      </w:r>
+    </w:p>
+    <w:p>
+      <w:pPr>
+        <w:pStyle w:val="ListParagraph"/>
+        <w:spacing w:line="276" w:lineRule="auto"/>
+        <w:rPr>
+          <w:rFonts w:ascii="Times New Roman" w:hAnsi="Times New Roman" w:cs="Times New Roman"/>
+          <w:b/>
+          <w:sz w:val="28"/>
+          <w:szCs w:val="28"/>
+        </w:rPr>
+      </w:pPr>
+      <w:r>
+        <w:rPr>
+          <w:rFonts w:ascii="Times New Roman" w:hAnsi="Times New Roman" w:cs="Times New Roman"/>
+          <w:b/>
+          <w:sz w:val="28"/>
+          <w:szCs w:val="28"/>
+        </w:rPr>
+        <w:t>Git:</w:t>
+      </w:r>
+    </w:p>
+    <w:p>
+      <w:pPr>
+        <w:pStyle w:val="ListParagraph"/>
+        <w:spacing w:line="276" w:lineRule="auto"/>
+        <w:rPr>
+          <w:rFonts w:ascii="Times New Roman" w:hAnsi="Times New Roman" w:cs="Times New Roman"/>
+          <w:bCs/>
+          <w:sz w:val="28"/>
+          <w:szCs w:val="28"/>
+        </w:rPr>
+      </w:pPr>
+      <w:r>
+        <w:rPr>
+          <w:rFonts w:ascii="Times New Roman" w:hAnsi="Times New Roman" w:cs="Times New Roman"/>
+          <w:bCs/>
+          <w:sz w:val="28"/>
+          <w:szCs w:val="28"/>
+        </w:rPr>
+        <w:t>Git keeps the history of the versions</w:t>
+      </w:r>
+    </w:p>
+    <w:p>
+      <w:pPr>
+        <w:pStyle w:val="ListParagraph"/>
+        <w:spacing w:line="276" w:lineRule="auto"/>
+        <w:rPr>
+          <w:rFonts w:ascii="Times New Roman" w:hAnsi="Times New Roman" w:cs="Times New Roman"/>
+          <w:bCs/>
+          <w:sz w:val="28"/>
+          <w:szCs w:val="28"/>
+        </w:rPr>
+      </w:pPr>
+      <w:r>
+        <w:rPr>
+          <w:rFonts w:ascii="Times New Roman" w:hAnsi="Times New Roman" w:cs="Times New Roman"/>
+          <w:bCs/>
+          <w:sz w:val="28"/>
+          <w:szCs w:val="28"/>
+        </w:rPr>
+        <w:t>Git supports the collaboration</w:t>
+      </w:r>
+    </w:p>
+    <w:p>
+      <w:pPr>
+        <w:pStyle w:val="ListParagraph"/>
+        <w:spacing w:line="276" w:lineRule="auto"/>
+        <w:rPr>
+          <w:rFonts w:ascii="Times New Roman" w:hAnsi="Times New Roman" w:cs="Times New Roman"/>
+          <w:bCs/>
+          <w:sz w:val="28"/>
+          <w:szCs w:val="28"/>
+        </w:rPr>
+      </w:pPr>
+      <w:r>
+        <w:rPr>
+          <w:rFonts w:ascii="Times New Roman" w:hAnsi="Times New Roman" w:cs="Times New Roman"/>
+          <w:bCs/>
+          <w:sz w:val="28"/>
+          <w:szCs w:val="28"/>
+        </w:rPr>
+        <w:t>Track the all changes</w:t>
+      </w:r>
+    </w:p>
+    <w:p>
+      <w:pPr>
+        <w:pStyle w:val="ListParagraph"/>
+        <w:spacing w:line="276" w:lineRule="auto"/>
+        <w:rPr>
+          <w:rFonts w:ascii="Times New Roman" w:hAnsi="Times New Roman" w:cs="Times New Roman"/>
+          <w:bCs/>
+          <w:sz w:val="28"/>
+          <w:szCs w:val="28"/>
+        </w:rPr>
+      </w:pPr>
+      <w:r>
+        <w:rPr>
+          <w:rFonts w:ascii="Times New Roman" w:hAnsi="Times New Roman" w:cs="Times New Roman"/>
+          <w:bCs/>
+          <w:sz w:val="28"/>
+          <w:szCs w:val="28"/>
+        </w:rPr>
+        <w:t>Git is a Decentralized control version system</w:t>
+      </w:r>
+    </w:p>
+    <w:p>
+      <w:pPr>
+        <w:pStyle w:val="ListParagraph"/>
+        <w:spacing w:line="276" w:lineRule="auto"/>
+        <w:rPr>
+          <w:rFonts w:ascii="Times New Roman" w:hAnsi="Times New Roman" w:cs="Times New Roman"/>
+          <w:bCs/>
+          <w:sz w:val="28"/>
+          <w:szCs w:val="28"/>
+          <w:lang w:val="en-IN"/>
+        </w:rPr>
+      </w:pPr>
+      <w:r>
+        <w:rPr>
+          <w:rFonts w:ascii="Times New Roman" w:hAnsi="Times New Roman" w:cs="Times New Roman"/>
+          <w:b/>
+          <w:bCs/>
+          <w:sz w:val="28"/>
+          <w:szCs w:val="28"/>
+          <w:lang w:val="en-IN"/>
+        </w:rPr>
+        <w:t>Git</w:t>
+      </w:r>
+      <w:r>
+        <w:rPr>
+          <w:rFonts w:ascii="Times New Roman" w:hAnsi="Times New Roman" w:cs="Times New Roman"/>
+          <w:bCs/>
+          <w:sz w:val="28"/>
+          <w:szCs w:val="28"/>
+          <w:lang w:val="en-IN"/>
+        </w:rPr>
+        <w:t xml:space="preserve"> is distributed, while SVN is centralized.</w:t>
+      </w:r>
+    </w:p>
+    <w:p>
+      <w:pPr>
+        <w:pStyle w:val="ListParagraph"/>
+        <w:spacing w:line="276" w:lineRule="auto"/>
+        <w:rPr>
+          <w:rFonts w:ascii="Times New Roman" w:hAnsi="Times New Roman" w:cs="Times New Roman"/>
+          <w:bCs/>
+          <w:sz w:val="28"/>
+          <w:szCs w:val="28"/>
+          <w:lang w:val="en-IN"/>
+        </w:rPr>
+      </w:pPr>
+      <w:r>
+        <w:rPr>
+          <w:rFonts w:ascii="Times New Roman" w:hAnsi="Times New Roman" w:cs="Times New Roman"/>
+          <w:bCs/>
+          <w:sz w:val="28"/>
+          <w:szCs w:val="28"/>
+          <w:lang w:val="en-IN"/>
+        </w:rPr>
+        <w:t>Git allows offline commits.</w:t>
+      </w:r>
+    </w:p>
+    <w:p>
+      <w:pPr>
+        <w:pStyle w:val="ListParagraph"/>
+        <w:spacing w:line="276" w:lineRule="auto"/>
+        <w:rPr>
+          <w:rFonts w:ascii="Times New Roman" w:hAnsi="Times New Roman" w:cs="Times New Roman"/>
+          <w:bCs/>
+          <w:sz w:val="28"/>
+          <w:szCs w:val="28"/>
+        </w:rPr>
+      </w:pPr>
+    </w:p>
+    <w:p>
+      <w:pPr>
+        <w:pStyle w:val="ListParagraph"/>
+        <w:spacing w:line="276" w:lineRule="auto"/>
+        <w:rPr>
+          <w:rFonts w:ascii="Times New Roman" w:hAnsi="Times New Roman" w:cs="Times New Roman"/>
+          <w:bCs/>
+          <w:sz w:val="28"/>
+          <w:szCs w:val="28"/>
+        </w:rPr>
+      </w:pPr>
     </w:p>
     <w:p>
       <w:pPr>
@@ -3030,38 +3572,49 @@
           <w:sz w:val="28"/>
           <w:szCs w:val="28"/>
         </w:rPr>
-        <w:t xml:space="preserve">What is the purpose of </w:t>
-      </w:r>
-      <w:proofErr w:type="gramStart"/>
-      <w:r>
-        <w:rPr>
-          <w:rFonts w:ascii="Times New Roman" w:hAnsi="Times New Roman" w:cs="Times New Roman"/>
-          <w:b/>
-          <w:sz w:val="28"/>
-          <w:szCs w:val="28"/>
-        </w:rPr>
-        <w:t>the .</w:t>
+        <w:lastRenderedPageBreak/>
+        <w:t>How do you initialize a Git repository?</w:t>
+      </w:r>
+    </w:p>
+    <w:p>
+      <w:pPr>
+        <w:pStyle w:val="ListParagraph"/>
+        <w:spacing w:line="276" w:lineRule="auto"/>
+        <w:rPr>
+          <w:rFonts w:ascii="Times New Roman" w:hAnsi="Times New Roman" w:cs="Times New Roman"/>
+          <w:bCs/>
+          <w:sz w:val="28"/>
+          <w:szCs w:val="28"/>
+        </w:rPr>
+      </w:pPr>
+      <w:r>
+        <w:rPr>
+          <w:rFonts w:ascii="Times New Roman" w:hAnsi="Times New Roman" w:cs="Times New Roman"/>
+          <w:bCs/>
+          <w:sz w:val="28"/>
+          <w:szCs w:val="28"/>
+        </w:rPr>
+        <w:t xml:space="preserve">Git </w:t>
       </w:r>
       <w:proofErr w:type="spellStart"/>
       <w:r>
         <w:rPr>
           <w:rFonts w:ascii="Times New Roman" w:hAnsi="Times New Roman" w:cs="Times New Roman"/>
-          <w:b/>
-          <w:sz w:val="28"/>
-          <w:szCs w:val="28"/>
-        </w:rPr>
-        <w:t>gitignore</w:t>
+          <w:bCs/>
+          <w:sz w:val="28"/>
+          <w:szCs w:val="28"/>
+        </w:rPr>
+        <w:t>init</w:t>
       </w:r>
       <w:proofErr w:type="spellEnd"/>
-      <w:proofErr w:type="gramEnd"/>
-      <w:r>
-        <w:rPr>
-          <w:rFonts w:ascii="Times New Roman" w:hAnsi="Times New Roman" w:cs="Times New Roman"/>
-          <w:b/>
-          <w:sz w:val="28"/>
-          <w:szCs w:val="28"/>
-        </w:rPr>
-        <w:t xml:space="preserve"> file?</w:t>
+      <w:r>
+        <w:rPr>
+          <w:rFonts w:ascii="Times New Roman" w:hAnsi="Times New Roman" w:cs="Times New Roman"/>
+          <w:bCs/>
+          <w:sz w:val="28"/>
+          <w:szCs w:val="28"/>
+        </w:rPr>
+        <w:t xml:space="preserve"> command is used to initialize the empty git repository</w:t>
       </w:r>
     </w:p>
     <w:p>
@@ -3086,28 +3639,59 @@
           <w:sz w:val="28"/>
           <w:szCs w:val="28"/>
         </w:rPr>
-        <w:t>How do you stage changes in Git?</w:t>
-      </w:r>
-    </w:p>
-    <w:p>
-      <w:pPr>
-        <w:pStyle w:val="ListParagraph"/>
-        <w:spacing w:line="276" w:lineRule="auto"/>
-        <w:rPr>
-          <w:rFonts w:ascii="Times New Roman" w:hAnsi="Times New Roman" w:cs="Times New Roman"/>
-          <w:bCs/>
-          <w:sz w:val="28"/>
-          <w:szCs w:val="28"/>
-        </w:rPr>
-      </w:pPr>
-      <w:r>
-        <w:rPr>
-          <w:rFonts w:ascii="Times New Roman" w:hAnsi="Times New Roman" w:cs="Times New Roman"/>
-          <w:bCs/>
-          <w:sz w:val="28"/>
-          <w:szCs w:val="28"/>
-        </w:rPr>
-        <w:t>Git commit command is used to stage the all the changes in git</w:t>
+        <w:t xml:space="preserve">What is the purpose of </w:t>
+      </w:r>
+      <w:proofErr w:type="gramStart"/>
+      <w:r>
+        <w:rPr>
+          <w:rFonts w:ascii="Times New Roman" w:hAnsi="Times New Roman" w:cs="Times New Roman"/>
+          <w:b/>
+          <w:sz w:val="28"/>
+          <w:szCs w:val="28"/>
+        </w:rPr>
+        <w:t>the .</w:t>
+      </w:r>
+      <w:proofErr w:type="spellStart"/>
+      <w:r>
+        <w:rPr>
+          <w:rFonts w:ascii="Times New Roman" w:hAnsi="Times New Roman" w:cs="Times New Roman"/>
+          <w:b/>
+          <w:sz w:val="28"/>
+          <w:szCs w:val="28"/>
+        </w:rPr>
+        <w:t>gitignore</w:t>
+      </w:r>
+      <w:proofErr w:type="spellEnd"/>
+      <w:proofErr w:type="gramEnd"/>
+      <w:r>
+        <w:rPr>
+          <w:rFonts w:ascii="Times New Roman" w:hAnsi="Times New Roman" w:cs="Times New Roman"/>
+          <w:b/>
+          <w:sz w:val="28"/>
+          <w:szCs w:val="28"/>
+        </w:rPr>
+        <w:t xml:space="preserve"> file?</w:t>
+      </w:r>
+    </w:p>
+    <w:p>
+      <w:pPr>
+        <w:pStyle w:val="ListParagraph"/>
+        <w:spacing w:line="276" w:lineRule="auto"/>
+        <w:rPr>
+          <w:rFonts w:ascii="Times New Roman" w:hAnsi="Times New Roman" w:cs="Times New Roman"/>
+          <w:bCs/>
+          <w:sz w:val="28"/>
+          <w:szCs w:val="28"/>
+        </w:rPr>
+      </w:pPr>
+      <w:r>
+        <w:rPr>
+          <w:rFonts w:ascii="Times New Roman" w:hAnsi="Times New Roman" w:cs="Times New Roman"/>
+          <w:bCs/>
+          <w:sz w:val="28"/>
+          <w:szCs w:val="28"/>
+        </w:rPr>
+        <w:t>Excludes files from Git tracking.</w:t>
       </w:r>
     </w:p>
     <w:p>
@@ -3132,7 +3716,46 @@
           <w:sz w:val="28"/>
           <w:szCs w:val="28"/>
         </w:rPr>
-        <w:t>What is the difference between git commit and git commit -m?</w:t>
+        <w:t>How do you stage changes in Git?</w:t>
+      </w:r>
+    </w:p>
+    <w:p>
+      <w:pPr>
+        <w:pStyle w:val="ListParagraph"/>
+        <w:spacing w:line="276" w:lineRule="auto"/>
+        <w:rPr>
+          <w:rFonts w:ascii="Times New Roman" w:hAnsi="Times New Roman" w:cs="Times New Roman"/>
+          <w:bCs/>
+          <w:sz w:val="28"/>
+          <w:szCs w:val="28"/>
+        </w:rPr>
+      </w:pPr>
+      <w:r>
+        <w:rPr>
+          <w:rFonts w:ascii="Times New Roman" w:hAnsi="Times New Roman" w:cs="Times New Roman"/>
+          <w:bCs/>
+          <w:sz w:val="28"/>
+          <w:szCs w:val="28"/>
+        </w:rPr>
+        <w:t xml:space="preserve">Git </w:t>
+      </w:r>
+      <w:r>
+        <w:rPr>
+          <w:rFonts w:ascii="Times New Roman" w:hAnsi="Times New Roman" w:cs="Times New Roman"/>
+          <w:bCs/>
+          <w:sz w:val="28"/>
+          <w:szCs w:val="28"/>
+        </w:rPr>
+        <w:t>add filename</w:t>
+      </w:r>
+      <w:r>
+        <w:rPr>
+          <w:rFonts w:ascii="Times New Roman" w:hAnsi="Times New Roman" w:cs="Times New Roman"/>
+          <w:bCs/>
+          <w:sz w:val="28"/>
+          <w:szCs w:val="28"/>
+        </w:rPr>
+        <w:t xml:space="preserve"> command is used to stage the all the changes in git</w:t>
       </w:r>
     </w:p>
     <w:p>
@@ -3157,66 +3780,134 @@
           <w:sz w:val="28"/>
           <w:szCs w:val="28"/>
         </w:rPr>
-        <w:t>How do you create a new branch in Git?</w:t>
-      </w:r>
-    </w:p>
-    <w:p>
-      <w:pPr>
-        <w:pStyle w:val="ListParagraph"/>
-        <w:spacing w:line="276" w:lineRule="auto"/>
-        <w:rPr>
-          <w:rFonts w:ascii="Times New Roman" w:hAnsi="Times New Roman" w:cs="Times New Roman"/>
-          <w:bCs/>
-          <w:sz w:val="28"/>
-          <w:szCs w:val="28"/>
-        </w:rPr>
-      </w:pPr>
-      <w:r>
-        <w:rPr>
-          <w:rFonts w:ascii="Times New Roman" w:hAnsi="Times New Roman" w:cs="Times New Roman"/>
-          <w:bCs/>
-          <w:sz w:val="28"/>
-          <w:szCs w:val="28"/>
-        </w:rPr>
-        <w:t>Git branch &lt;</w:t>
-      </w:r>
-      <w:proofErr w:type="spellStart"/>
-      <w:r>
-        <w:rPr>
-          <w:rFonts w:ascii="Times New Roman" w:hAnsi="Times New Roman" w:cs="Times New Roman"/>
-          <w:bCs/>
-          <w:sz w:val="28"/>
-          <w:szCs w:val="28"/>
-        </w:rPr>
-        <w:t>branch_nm</w:t>
-      </w:r>
-      <w:proofErr w:type="spellEnd"/>
-      <w:r>
-        <w:rPr>
-          <w:rFonts w:ascii="Times New Roman" w:hAnsi="Times New Roman" w:cs="Times New Roman"/>
-          <w:bCs/>
-          <w:sz w:val="28"/>
-          <w:szCs w:val="28"/>
-        </w:rPr>
-        <w:t>&gt; is the command to create a new bra</w:t>
-      </w:r>
-      <w:r>
-        <w:rPr>
-          <w:rFonts w:ascii="Times New Roman" w:hAnsi="Times New Roman" w:cs="Times New Roman"/>
-          <w:bCs/>
-          <w:sz w:val="28"/>
-          <w:szCs w:val="28"/>
-        </w:rPr>
-        <w:t>n</w:t>
-      </w:r>
-      <w:r>
-        <w:rPr>
-          <w:rFonts w:ascii="Times New Roman" w:hAnsi="Times New Roman" w:cs="Times New Roman"/>
-          <w:bCs/>
-          <w:sz w:val="28"/>
-          <w:szCs w:val="28"/>
-        </w:rPr>
-        <w:t>ch</w:t>
+        <w:t>What is the difference between git commit and git commit -m?</w:t>
+      </w:r>
+    </w:p>
+    <w:p>
+      <w:pPr>
+        <w:spacing w:after="0" w:line="240" w:lineRule="auto"/>
+        <w:ind w:left="720"/>
+        <w:rPr>
+          <w:rFonts w:ascii="Times New Roman" w:eastAsia="Times New Roman" w:hAnsi="Times New Roman" w:cs="Times New Roman"/>
+          <w:kern w:val="0"/>
+          <w:sz w:val="28"/>
+          <w:szCs w:val="28"/>
+          <w:lang w:val="en-IN" w:eastAsia="en-IN"/>
+        </w:rPr>
+      </w:pPr>
+      <w:r>
+        <w:rPr>
+          <w:rFonts w:ascii="Times New Roman" w:eastAsia="Times New Roman" w:hAnsi="Times New Roman" w:cs="Times New Roman"/>
+          <w:kern w:val="0"/>
+          <w:sz w:val="28"/>
+          <w:szCs w:val="28"/>
+          <w:lang w:val="en-IN" w:eastAsia="en-IN"/>
+        </w:rPr>
+        <w:t>git commit</w:t>
+      </w:r>
+      <w:r>
+        <w:rPr>
+          <w:rFonts w:ascii="Times New Roman" w:eastAsia="Times New Roman" w:hAnsi="Times New Roman" w:cs="Times New Roman"/>
+          <w:kern w:val="0"/>
+          <w:sz w:val="36"/>
+          <w:szCs w:val="36"/>
+          <w:lang w:val="en-IN" w:eastAsia="en-IN"/>
+        </w:rPr>
+        <w:t xml:space="preserve">: </w:t>
+      </w:r>
+      <w:r>
+        <w:rPr>
+          <w:rFonts w:ascii="Times New Roman" w:eastAsia="Times New Roman" w:hAnsi="Times New Roman" w:cs="Times New Roman"/>
+          <w:kern w:val="0"/>
+          <w:sz w:val="28"/>
+          <w:szCs w:val="28"/>
+          <w:lang w:val="en-IN" w:eastAsia="en-IN"/>
+        </w:rPr>
+        <w:t xml:space="preserve">Opens an editor for </w:t>
+      </w:r>
+      <w:proofErr w:type="gramStart"/>
+      <w:r>
+        <w:rPr>
+          <w:rFonts w:ascii="Times New Roman" w:eastAsia="Times New Roman" w:hAnsi="Times New Roman" w:cs="Times New Roman"/>
+          <w:kern w:val="0"/>
+          <w:sz w:val="28"/>
+          <w:szCs w:val="28"/>
+          <w:lang w:val="en-IN" w:eastAsia="en-IN"/>
+        </w:rPr>
+        <w:t>message</w:t>
+      </w:r>
+      <w:r>
+        <w:rPr>
+          <w:rFonts w:ascii="Times New Roman" w:eastAsia="Times New Roman" w:hAnsi="Times New Roman" w:cs="Times New Roman"/>
+          <w:kern w:val="0"/>
+          <w:sz w:val="28"/>
+          <w:szCs w:val="28"/>
+          <w:lang w:val="en-IN" w:eastAsia="en-IN"/>
+        </w:rPr>
+        <w:t>(</w:t>
+      </w:r>
+      <w:proofErr w:type="gramEnd"/>
+      <w:r>
+        <w:rPr>
+          <w:rFonts w:ascii="Times New Roman" w:eastAsia="Times New Roman" w:hAnsi="Times New Roman" w:cs="Times New Roman"/>
+          <w:kern w:val="0"/>
+          <w:sz w:val="28"/>
+          <w:szCs w:val="28"/>
+          <w:lang w:val="en-IN" w:eastAsia="en-IN"/>
+        </w:rPr>
+        <w:t>multiple lines)</w:t>
+      </w:r>
+      <w:r>
+        <w:rPr>
+          <w:rFonts w:ascii="Times New Roman" w:eastAsia="Times New Roman" w:hAnsi="Times New Roman" w:cs="Times New Roman"/>
+          <w:kern w:val="0"/>
+          <w:sz w:val="28"/>
+          <w:szCs w:val="28"/>
+          <w:lang w:val="en-IN" w:eastAsia="en-IN"/>
+        </w:rPr>
+        <w:t xml:space="preserve">. </w:t>
+      </w:r>
+    </w:p>
+    <w:p>
+      <w:pPr>
+        <w:spacing w:line="276" w:lineRule="auto"/>
+        <w:ind w:left="720"/>
+        <w:rPr>
+          <w:rFonts w:ascii="Times New Roman" w:hAnsi="Times New Roman" w:cs="Times New Roman"/>
+          <w:b/>
+          <w:sz w:val="32"/>
+          <w:szCs w:val="32"/>
+        </w:rPr>
+      </w:pPr>
+      <w:r>
+        <w:rPr>
+          <w:rFonts w:ascii="Times New Roman" w:eastAsia="Times New Roman" w:hAnsi="Times New Roman" w:cs="Times New Roman"/>
+          <w:kern w:val="0"/>
+          <w:sz w:val="28"/>
+          <w:szCs w:val="28"/>
+          <w:lang w:val="en-IN" w:eastAsia="en-IN"/>
+        </w:rPr>
+        <w:t>git commit -m "Message"</w:t>
+      </w:r>
+      <w:r>
+        <w:rPr>
+          <w:rFonts w:ascii="Times New Roman" w:eastAsia="Times New Roman" w:hAnsi="Times New Roman" w:cs="Times New Roman"/>
+          <w:kern w:val="0"/>
+          <w:sz w:val="36"/>
+          <w:szCs w:val="36"/>
+          <w:lang w:val="en-IN" w:eastAsia="en-IN"/>
+        </w:rPr>
+        <w:t xml:space="preserve">: </w:t>
+      </w:r>
+      <w:r>
+        <w:rPr>
+          <w:rFonts w:ascii="Times New Roman" w:eastAsia="Times New Roman" w:hAnsi="Times New Roman" w:cs="Times New Roman"/>
+          <w:kern w:val="0"/>
+          <w:sz w:val="28"/>
+          <w:szCs w:val="28"/>
+          <w:lang w:val="en-IN" w:eastAsia="en-IN"/>
+        </w:rPr>
+        <w:t>Adds a message inline.</w:t>
       </w:r>
     </w:p>
     <w:p>
@@ -3241,94 +3932,66 @@
           <w:sz w:val="28"/>
           <w:szCs w:val="28"/>
         </w:rPr>
-        <w:t>What is the difference between git merge and git rebase?</w:t>
-      </w:r>
-    </w:p>
-    <w:p>
-      <w:pPr>
-        <w:pStyle w:val="ListParagraph"/>
-        <w:spacing w:line="276" w:lineRule="auto"/>
-        <w:rPr>
-          <w:rFonts w:ascii="Times New Roman" w:hAnsi="Times New Roman" w:cs="Times New Roman"/>
-          <w:bCs/>
-          <w:sz w:val="28"/>
-          <w:szCs w:val="28"/>
-        </w:rPr>
-      </w:pPr>
-      <w:r>
-        <w:rPr>
-          <w:rFonts w:ascii="Times New Roman" w:hAnsi="Times New Roman" w:cs="Times New Roman"/>
-          <w:b/>
-          <w:sz w:val="28"/>
-          <w:szCs w:val="28"/>
-        </w:rPr>
-        <w:t xml:space="preserve">Git merge: </w:t>
-      </w:r>
-      <w:r>
-        <w:rPr>
-          <w:rFonts w:ascii="Times New Roman" w:hAnsi="Times New Roman" w:cs="Times New Roman"/>
-          <w:bCs/>
-          <w:sz w:val="28"/>
-          <w:szCs w:val="28"/>
-        </w:rPr>
-        <w:t xml:space="preserve">git merge command is used to </w:t>
-      </w:r>
-      <w:r>
-        <w:rPr>
-          <w:rFonts w:ascii="Times New Roman" w:hAnsi="Times New Roman" w:cs="Times New Roman"/>
-          <w:bCs/>
-          <w:sz w:val="28"/>
-          <w:szCs w:val="28"/>
-        </w:rPr>
-        <w:t xml:space="preserve">combine the changes </w:t>
-      </w:r>
-      <w:r>
-        <w:rPr>
-          <w:rFonts w:ascii="Times New Roman" w:hAnsi="Times New Roman" w:cs="Times New Roman"/>
-          <w:bCs/>
-          <w:sz w:val="28"/>
-          <w:szCs w:val="28"/>
-        </w:rPr>
-        <w:t>from one branch to another branch</w:t>
-      </w:r>
-    </w:p>
-    <w:p>
-      <w:pPr>
-        <w:pStyle w:val="ListParagraph"/>
-        <w:spacing w:line="276" w:lineRule="auto"/>
-        <w:rPr>
-          <w:rFonts w:ascii="Times New Roman" w:hAnsi="Times New Roman" w:cs="Times New Roman"/>
-          <w:bCs/>
-          <w:sz w:val="28"/>
-          <w:szCs w:val="28"/>
-        </w:rPr>
-      </w:pPr>
-      <w:r>
-        <w:rPr>
-          <w:rFonts w:ascii="Times New Roman" w:hAnsi="Times New Roman" w:cs="Times New Roman"/>
-          <w:b/>
-          <w:sz w:val="28"/>
-          <w:szCs w:val="28"/>
-        </w:rPr>
-        <w:t xml:space="preserve">Git rebase: </w:t>
-      </w:r>
-      <w:r>
-        <w:rPr>
-          <w:rFonts w:ascii="Times New Roman" w:hAnsi="Times New Roman" w:cs="Times New Roman"/>
-          <w:bCs/>
-          <w:sz w:val="28"/>
-          <w:szCs w:val="28"/>
-        </w:rPr>
-        <w:t xml:space="preserve">git rebase command is used to </w:t>
-      </w:r>
-      <w:r>
-        <w:rPr>
-          <w:rFonts w:ascii="Times New Roman" w:hAnsi="Times New Roman" w:cs="Times New Roman"/>
-          <w:bCs/>
-          <w:sz w:val="28"/>
-          <w:szCs w:val="28"/>
-        </w:rPr>
-        <w:t>move the changes from one branch to another branch</w:t>
+        <w:t>How do you create a new branch in Git?</w:t>
+      </w:r>
+    </w:p>
+    <w:p>
+      <w:pPr>
+        <w:pStyle w:val="ListParagraph"/>
+        <w:spacing w:line="276" w:lineRule="auto"/>
+        <w:rPr>
+          <w:rFonts w:ascii="Times New Roman" w:hAnsi="Times New Roman" w:cs="Times New Roman"/>
+          <w:bCs/>
+          <w:sz w:val="28"/>
+          <w:szCs w:val="28"/>
+        </w:rPr>
+      </w:pPr>
+      <w:r>
+        <w:rPr>
+          <w:rFonts w:ascii="Times New Roman" w:hAnsi="Times New Roman" w:cs="Times New Roman"/>
+          <w:bCs/>
+          <w:sz w:val="28"/>
+          <w:szCs w:val="28"/>
+        </w:rPr>
+        <w:t>Git branch &lt;</w:t>
+      </w:r>
+      <w:proofErr w:type="spellStart"/>
+      <w:r>
+        <w:rPr>
+          <w:rFonts w:ascii="Times New Roman" w:hAnsi="Times New Roman" w:cs="Times New Roman"/>
+          <w:bCs/>
+          <w:sz w:val="28"/>
+          <w:szCs w:val="28"/>
+        </w:rPr>
+        <w:t>branch_nm</w:t>
+      </w:r>
+      <w:proofErr w:type="spellEnd"/>
+      <w:r>
+        <w:rPr>
+          <w:rFonts w:ascii="Times New Roman" w:hAnsi="Times New Roman" w:cs="Times New Roman"/>
+          <w:bCs/>
+          <w:sz w:val="28"/>
+          <w:szCs w:val="28"/>
+        </w:rPr>
+        <w:t>&gt; is the command to create a new bra</w:t>
+      </w:r>
+      <w:r>
+        <w:rPr>
+          <w:rFonts w:ascii="Times New Roman" w:hAnsi="Times New Roman" w:cs="Times New Roman"/>
+          <w:bCs/>
+          <w:sz w:val="28"/>
+          <w:szCs w:val="28"/>
+        </w:rPr>
+        <w:t>n</w:t>
+      </w:r>
+      <w:r>
+        <w:rPr>
+          <w:rFonts w:ascii="Times New Roman" w:hAnsi="Times New Roman" w:cs="Times New Roman"/>
+          <w:bCs/>
+          <w:sz w:val="28"/>
+          <w:szCs w:val="28"/>
+        </w:rPr>
+        <w:t>ch</w:t>
       </w:r>
     </w:p>
     <w:p>
@@ -3353,7 +4016,162 @@
           <w:sz w:val="28"/>
           <w:szCs w:val="28"/>
         </w:rPr>
-        <w:t>How do you resolve merge conflicts in Git?</w:t>
+        <w:t>What is the difference between git merge and git rebase?</w:t>
+      </w:r>
+    </w:p>
+    <w:p>
+      <w:pPr>
+        <w:pStyle w:val="ListParagraph"/>
+        <w:spacing w:line="276" w:lineRule="auto"/>
+        <w:rPr>
+          <w:rFonts w:ascii="Times New Roman" w:hAnsi="Times New Roman" w:cs="Times New Roman"/>
+          <w:bCs/>
+          <w:sz w:val="28"/>
+          <w:szCs w:val="28"/>
+        </w:rPr>
+      </w:pPr>
+      <w:r>
+        <w:rPr>
+          <w:rFonts w:ascii="Times New Roman" w:hAnsi="Times New Roman" w:cs="Times New Roman"/>
+          <w:b/>
+          <w:sz w:val="28"/>
+          <w:szCs w:val="28"/>
+        </w:rPr>
+        <w:t xml:space="preserve">Git merge: </w:t>
+      </w:r>
+      <w:r>
+        <w:rPr>
+          <w:rFonts w:ascii="Times New Roman" w:hAnsi="Times New Roman" w:cs="Times New Roman"/>
+          <w:bCs/>
+          <w:sz w:val="28"/>
+          <w:szCs w:val="28"/>
+        </w:rPr>
+        <w:t xml:space="preserve">git merge command is used to </w:t>
+      </w:r>
+      <w:r>
+        <w:rPr>
+          <w:rFonts w:ascii="Times New Roman" w:hAnsi="Times New Roman" w:cs="Times New Roman"/>
+          <w:bCs/>
+          <w:sz w:val="28"/>
+          <w:szCs w:val="28"/>
+        </w:rPr>
+        <w:t xml:space="preserve">combine the changes </w:t>
+      </w:r>
+      <w:r>
+        <w:rPr>
+          <w:rFonts w:ascii="Times New Roman" w:hAnsi="Times New Roman" w:cs="Times New Roman"/>
+          <w:bCs/>
+          <w:sz w:val="28"/>
+          <w:szCs w:val="28"/>
+        </w:rPr>
+        <w:t>from one branch to another branch</w:t>
+      </w:r>
+    </w:p>
+    <w:p>
+      <w:pPr>
+        <w:pStyle w:val="ListParagraph"/>
+        <w:spacing w:line="276" w:lineRule="auto"/>
+        <w:rPr>
+          <w:rFonts w:ascii="Times New Roman" w:hAnsi="Times New Roman" w:cs="Times New Roman"/>
+          <w:bCs/>
+          <w:sz w:val="28"/>
+          <w:szCs w:val="28"/>
+        </w:rPr>
+      </w:pPr>
+      <w:r>
+        <w:rPr>
+          <w:rFonts w:ascii="Times New Roman" w:hAnsi="Times New Roman" w:cs="Times New Roman"/>
+          <w:b/>
+          <w:sz w:val="28"/>
+          <w:szCs w:val="28"/>
+        </w:rPr>
+        <w:t xml:space="preserve">Git rebase: </w:t>
+      </w:r>
+      <w:r>
+        <w:rPr>
+          <w:rFonts w:ascii="Times New Roman" w:hAnsi="Times New Roman" w:cs="Times New Roman"/>
+          <w:bCs/>
+          <w:sz w:val="28"/>
+          <w:szCs w:val="28"/>
+        </w:rPr>
+        <w:t xml:space="preserve">git rebase command is used to </w:t>
+      </w:r>
+      <w:r>
+        <w:rPr>
+          <w:rFonts w:ascii="Times New Roman" w:hAnsi="Times New Roman" w:cs="Times New Roman"/>
+          <w:bCs/>
+          <w:sz w:val="28"/>
+          <w:szCs w:val="28"/>
+        </w:rPr>
+        <w:t>move the changes from one branch to another branch</w:t>
+      </w:r>
+    </w:p>
+    <w:p>
+      <w:pPr>
+        <w:spacing w:line="276" w:lineRule="auto"/>
+        <w:ind w:left="720"/>
+        <w:rPr>
+          <w:rFonts w:ascii="Times New Roman" w:hAnsi="Times New Roman" w:cs="Times New Roman"/>
+          <w:bCs/>
+          <w:sz w:val="28"/>
+          <w:szCs w:val="28"/>
+          <w:lang w:val="en-IN"/>
+        </w:rPr>
+      </w:pPr>
+      <w:r>
+        <w:rPr>
+          <w:rFonts w:ascii="Times New Roman" w:hAnsi="Times New Roman" w:cs="Times New Roman"/>
+          <w:b/>
+          <w:bCs/>
+          <w:sz w:val="28"/>
+          <w:szCs w:val="28"/>
+          <w:lang w:val="en-IN"/>
+        </w:rPr>
+        <w:t>Merge</w:t>
+      </w:r>
+      <w:r>
+        <w:rPr>
+          <w:rFonts w:ascii="Times New Roman" w:hAnsi="Times New Roman" w:cs="Times New Roman"/>
+          <w:bCs/>
+          <w:sz w:val="28"/>
+          <w:szCs w:val="28"/>
+          <w:lang w:val="en-IN"/>
+        </w:rPr>
+        <w:t>: Creates a new commit.</w:t>
+      </w:r>
+    </w:p>
+    <w:p>
+      <w:pPr>
+        <w:spacing w:line="276" w:lineRule="auto"/>
+        <w:ind w:left="720"/>
+        <w:rPr>
+          <w:rFonts w:ascii="Times New Roman" w:hAnsi="Times New Roman" w:cs="Times New Roman"/>
+          <w:bCs/>
+          <w:sz w:val="28"/>
+          <w:szCs w:val="28"/>
+          <w:lang w:val="en-IN"/>
+        </w:rPr>
+      </w:pPr>
+      <w:r>
+        <w:rPr>
+          <w:rFonts w:ascii="Times New Roman" w:hAnsi="Times New Roman" w:cs="Times New Roman"/>
+          <w:b/>
+          <w:bCs/>
+          <w:sz w:val="28"/>
+          <w:szCs w:val="28"/>
+          <w:lang w:val="en-IN"/>
+        </w:rPr>
+        <w:t>Rebase</w:t>
+      </w:r>
+      <w:r>
+        <w:rPr>
+          <w:rFonts w:ascii="Times New Roman" w:hAnsi="Times New Roman" w:cs="Times New Roman"/>
+          <w:bCs/>
+          <w:sz w:val="28"/>
+          <w:szCs w:val="28"/>
+          <w:lang w:val="en-IN"/>
+        </w:rPr>
+        <w:t>: Rewrites commit history.</w:t>
       </w:r>
     </w:p>
     <w:p>
@@ -3378,6 +4196,112 @@
           <w:sz w:val="28"/>
           <w:szCs w:val="28"/>
         </w:rPr>
+        <w:t>How do you resolve merge conflicts in Git?</w:t>
+      </w:r>
+    </w:p>
+    <w:p>
+      <w:pPr>
+        <w:spacing w:line="276" w:lineRule="auto"/>
+        <w:ind w:left="720"/>
+        <w:rPr>
+          <w:rFonts w:ascii="Times New Roman" w:hAnsi="Times New Roman" w:cs="Times New Roman"/>
+          <w:bCs/>
+          <w:sz w:val="28"/>
+          <w:szCs w:val="28"/>
+          <w:lang w:val="en-IN"/>
+        </w:rPr>
+      </w:pPr>
+      <w:r>
+        <w:rPr>
+          <w:rFonts w:ascii="Times New Roman" w:hAnsi="Times New Roman" w:cs="Times New Roman"/>
+          <w:bCs/>
+          <w:sz w:val="28"/>
+          <w:szCs w:val="28"/>
+          <w:lang w:val="en-IN"/>
+        </w:rPr>
+        <w:t>A merge conflict occurs when Git cannot automatically combine changes from two different branches. This usually happens when:</w:t>
+      </w:r>
+    </w:p>
+    <w:p>
+      <w:pPr>
+        <w:spacing w:line="276" w:lineRule="auto"/>
+        <w:ind w:left="720"/>
+        <w:rPr>
+          <w:rFonts w:ascii="Times New Roman" w:hAnsi="Times New Roman" w:cs="Times New Roman"/>
+          <w:bCs/>
+          <w:sz w:val="28"/>
+          <w:szCs w:val="28"/>
+          <w:lang w:val="en-IN"/>
+        </w:rPr>
+      </w:pPr>
+      <w:r>
+        <w:rPr>
+          <w:rFonts w:ascii="Times New Roman" w:hAnsi="Times New Roman" w:cs="Times New Roman"/>
+          <w:bCs/>
+          <w:sz w:val="28"/>
+          <w:szCs w:val="28"/>
+          <w:lang w:val="en-IN"/>
+        </w:rPr>
+        <w:t>The same line in a file has been modified in both branches.</w:t>
+      </w:r>
+    </w:p>
+    <w:p>
+      <w:pPr>
+        <w:spacing w:line="276" w:lineRule="auto"/>
+        <w:ind w:left="720"/>
+        <w:rPr>
+          <w:rFonts w:ascii="Times New Roman" w:hAnsi="Times New Roman" w:cs="Times New Roman"/>
+          <w:bCs/>
+          <w:sz w:val="28"/>
+          <w:szCs w:val="28"/>
+          <w:lang w:val="en-IN"/>
+        </w:rPr>
+      </w:pPr>
+      <w:r>
+        <w:rPr>
+          <w:rFonts w:ascii="Times New Roman" w:hAnsi="Times New Roman" w:cs="Times New Roman"/>
+          <w:bCs/>
+          <w:sz w:val="28"/>
+          <w:szCs w:val="28"/>
+          <w:lang w:val="en-IN"/>
+        </w:rPr>
+        <w:t>A file has been deleted in one branch but modified in another.</w:t>
+      </w:r>
+    </w:p>
+    <w:p>
+      <w:pPr>
+        <w:pStyle w:val="ListParagraph"/>
+        <w:spacing w:line="276" w:lineRule="auto"/>
+        <w:rPr>
+          <w:rFonts w:ascii="Times New Roman" w:hAnsi="Times New Roman" w:cs="Times New Roman"/>
+          <w:b/>
+          <w:sz w:val="28"/>
+          <w:szCs w:val="28"/>
+        </w:rPr>
+      </w:pPr>
+    </w:p>
+    <w:p>
+      <w:pPr>
+        <w:pStyle w:val="ListParagraph"/>
+        <w:numPr>
+          <w:ilvl w:val="0"/>
+          <w:numId w:val="3"/>
+        </w:numPr>
+        <w:spacing w:line="276" w:lineRule="auto"/>
+        <w:rPr>
+          <w:rFonts w:ascii="Times New Roman" w:hAnsi="Times New Roman" w:cs="Times New Roman"/>
+          <w:b/>
+          <w:sz w:val="28"/>
+          <w:szCs w:val="28"/>
+        </w:rPr>
+      </w:pPr>
+      <w:r>
+        <w:rPr>
+          <w:rFonts w:ascii="Times New Roman" w:hAnsi="Times New Roman" w:cs="Times New Roman"/>
+          <w:b/>
+          <w:sz w:val="28"/>
+          <w:szCs w:val="28"/>
+        </w:rPr>
         <w:t>What is the purpose of git stash?</w:t>
       </w:r>
     </w:p>
@@ -3454,6 +4378,15 @@
           <w:szCs w:val="28"/>
         </w:rPr>
         <w:t xml:space="preserve">ly save and store the files </w:t>
+      </w:r>
+      <w:r>
+        <w:rPr>
+          <w:rFonts w:ascii="Times New Roman" w:hAnsi="Times New Roman" w:cs="Times New Roman"/>
+          <w:bCs/>
+          <w:sz w:val="28"/>
+          <w:szCs w:val="28"/>
+        </w:rPr>
+        <w:t>without committing</w:t>
       </w:r>
     </w:p>
     <w:p>
@@ -3529,6 +4462,7 @@
           <w:sz w:val="28"/>
           <w:szCs w:val="28"/>
         </w:rPr>
+        <w:lastRenderedPageBreak/>
         <w:t>Git fetch:</w:t>
       </w:r>
       <w:r>
@@ -3590,6 +4524,268 @@
 <file path=word/numbering.xml><?xml version="1.0" encoding="utf-8"?>
 <w:numbering xmlns:wpc="http://schemas.microsoft.com/office/word/2010/wordprocessingCanvas" xmlns:cx="http://schemas.microsoft.com/office/drawing/2014/chartex" xmlns:cx1="http://schemas.microsoft.com/office/drawing/2015/9/8/chartex" xmlns:cx2="http://schemas.microsoft.com/office/drawing/2015/10/21/chartex" xmlns:cx3="http://schemas.microsoft.com/office/drawing/2016/5/9/chartex" xmlns:cx4="http://schemas.microsoft.com/office/drawing/2016/5/10/chartex" xmlns:cx5="http://schemas.microsoft.com/office/drawing/2016/5/11/chartex" xmlns:cx6="http://schemas.microsoft.com/office/drawing/2016/5/12/chartex" xmlns:cx7="http://schemas.microsoft.com/office/drawing/2016/5/13/chartex" xmlns:cx8="http://schemas.microsoft.com/office/drawing/2016/5/14/chartex" xmlns:mc="http://schemas.openxmlformats.org/markup-compatibility/2006" xmlns:aink="http://schemas.microsoft.com/office/drawing/2016/ink" xmlns:am3d="http://schemas.microsoft.com/office/drawing/2017/model3d" xmlns:o="urn:schemas-microsoft-com:office:office" xmlns:oel="http://schemas.microsoft.com/office/2019/extlst" xmlns:r="http://schemas.openxmlformats.org/officeDocument/2006/relationships" xmlns:m="http://schemas.openxmlformats.org/officeDocument/2006/math" xmlns:v="urn:schemas-microsoft-com:vml" xmlns:wp14="http://schemas.microsoft.com/office/word/2010/wordprocessingDrawing" xmlns:wp="http://schemas.openxmlformats.org/drawingml/2006/wordprocessingDrawing" xmlns:w10="urn:schemas-microsoft-com:office:word" xmlns:w="http://schemas.openxmlformats.org/wordprocessingml/2006/main" xmlns:w14="http://schemas.microsoft.com/office/word/2010/wordml" xmlns:w15="http://schemas.microsoft.com/office/word/2012/wordml" xmlns:w16cex="http://schemas.microsoft.com/office/word/2018/wordml/cex" xmlns:w16cid="http://schemas.microsoft.com/office/word/2016/wordml/cid" xmlns:w16="http://schemas.microsoft.com/office/word/2018/wordml" xmlns:w16du="http://schemas.microsoft.com/office/word/2023/wordml/word16du" xmlns:w16sdtdh="http://schemas.microsoft.com/office/word/2020/wordml/sdtdatahash" xmlns:w16sdtfl="http://schemas.microsoft.com/office/word/2024/wordml/sdtformatlock" xmlns:w16se="http://schemas.microsoft.com/office/word/2015/wordml/symex" xmlns:wpg="http://schemas.microsoft.com/office/word/2010/wordprocessingGroup" xmlns:wpi="http://schemas.microsoft.com/office/word/2010/wordprocessingInk" xmlns:wne="http://schemas.microsoft.com/office/word/2006/wordml" xmlns:wps="http://schemas.microsoft.com/office/word/2010/wordprocessingShape" mc:Ignorable="w14 w15 w16se w16cid w16 w16cex w16sdtdh w16sdtfl w16du wp14">
   <w:abstractNum w:abstractNumId="0" w15:restartNumberingAfterBreak="0">
+    <w:nsid w:val="0A4A6942"/>
+    <w:multiLevelType w:val="hybridMultilevel"/>
+    <w:tmpl w:val="98D0D056"/>
+    <w:lvl w:ilvl="0" w:tplc="40090001">
+      <w:start w:val="1"/>
+      <w:numFmt w:val="bullet"/>
+      <w:lvlText w:val=""/>
+      <w:lvlJc w:val="left"/>
+      <w:pPr>
+        <w:ind w:left="1440" w:hanging="360"/>
+      </w:pPr>
+      <w:rPr>
+        <w:rFonts w:ascii="Symbol" w:hAnsi="Symbol" w:hint="default"/>
+      </w:rPr>
+    </w:lvl>
+    <w:lvl w:ilvl="1" w:tplc="40090003" w:tentative="1">
+      <w:start w:val="1"/>
+      <w:numFmt w:val="bullet"/>
+      <w:lvlText w:val="o"/>
+      <w:lvlJc w:val="left"/>
+      <w:pPr>
+        <w:ind w:left="2160" w:hanging="360"/>
+      </w:pPr>
+      <w:rPr>
+        <w:rFonts w:ascii="Courier New" w:hAnsi="Courier New" w:cs="Courier New" w:hint="default"/>
+      </w:rPr>
+    </w:lvl>
+    <w:lvl w:ilvl="2" w:tplc="40090005" w:tentative="1">
+      <w:start w:val="1"/>
+      <w:numFmt w:val="bullet"/>
+      <w:lvlText w:val=""/>
+      <w:lvlJc w:val="left"/>
+      <w:pPr>
+        <w:ind w:left="2880" w:hanging="360"/>
+      </w:pPr>
+      <w:rPr>
+        <w:rFonts w:ascii="Wingdings" w:hAnsi="Wingdings" w:hint="default"/>
+      </w:rPr>
+    </w:lvl>
+    <w:lvl w:ilvl="3" w:tplc="40090001" w:tentative="1">
+      <w:start w:val="1"/>
+      <w:numFmt w:val="bullet"/>
+      <w:lvlText w:val=""/>
+      <w:lvlJc w:val="left"/>
+      <w:pPr>
+        <w:ind w:left="3600" w:hanging="360"/>
+      </w:pPr>
+      <w:rPr>
+        <w:rFonts w:ascii="Symbol" w:hAnsi="Symbol" w:hint="default"/>
+      </w:rPr>
+    </w:lvl>
+    <w:lvl w:ilvl="4" w:tplc="40090003" w:tentative="1">
+      <w:start w:val="1"/>
+      <w:numFmt w:val="bullet"/>
+      <w:lvlText w:val="o"/>
+      <w:lvlJc w:val="left"/>
+      <w:pPr>
+        <w:ind w:left="4320" w:hanging="360"/>
+      </w:pPr>
+      <w:rPr>
+        <w:rFonts w:ascii="Courier New" w:hAnsi="Courier New" w:cs="Courier New" w:hint="default"/>
+      </w:rPr>
+    </w:lvl>
+    <w:lvl w:ilvl="5" w:tplc="40090005" w:tentative="1">
+      <w:start w:val="1"/>
+      <w:numFmt w:val="bullet"/>
+      <w:lvlText w:val=""/>
+      <w:lvlJc w:val="left"/>
+      <w:pPr>
+        <w:ind w:left="5040" w:hanging="360"/>
+      </w:pPr>
+      <w:rPr>
+        <w:rFonts w:ascii="Wingdings" w:hAnsi="Wingdings" w:hint="default"/>
+      </w:rPr>
+    </w:lvl>
+    <w:lvl w:ilvl="6" w:tplc="40090001" w:tentative="1">
+      <w:start w:val="1"/>
+      <w:numFmt w:val="bullet"/>
+      <w:lvlText w:val=""/>
+      <w:lvlJc w:val="left"/>
+      <w:pPr>
+        <w:ind w:left="5760" w:hanging="360"/>
+      </w:pPr>
+      <w:rPr>
+        <w:rFonts w:ascii="Symbol" w:hAnsi="Symbol" w:hint="default"/>
+      </w:rPr>
+    </w:lvl>
+    <w:lvl w:ilvl="7" w:tplc="40090003" w:tentative="1">
+      <w:start w:val="1"/>
+      <w:numFmt w:val="bullet"/>
+      <w:lvlText w:val="o"/>
+      <w:lvlJc w:val="left"/>
+      <w:pPr>
+        <w:ind w:left="6480" w:hanging="360"/>
+      </w:pPr>
+      <w:rPr>
+        <w:rFonts w:ascii="Courier New" w:hAnsi="Courier New" w:cs="Courier New" w:hint="default"/>
+      </w:rPr>
+    </w:lvl>
+    <w:lvl w:ilvl="8" w:tplc="40090005" w:tentative="1">
+      <w:start w:val="1"/>
+      <w:numFmt w:val="bullet"/>
+      <w:lvlText w:val=""/>
+      <w:lvlJc w:val="left"/>
+      <w:pPr>
+        <w:ind w:left="7200" w:hanging="360"/>
+      </w:pPr>
+      <w:rPr>
+        <w:rFonts w:ascii="Wingdings" w:hAnsi="Wingdings" w:hint="default"/>
+      </w:rPr>
+    </w:lvl>
+  </w:abstractNum>
+  <w:abstractNum w:abstractNumId="1" w15:restartNumberingAfterBreak="0">
+    <w:nsid w:val="0D617189"/>
+    <w:multiLevelType w:val="multilevel"/>
+    <w:tmpl w:val="C7E08A18"/>
+    <w:lvl w:ilvl="0">
+      <w:start w:val="1"/>
+      <w:numFmt w:val="bullet"/>
+      <w:lvlText w:val=""/>
+      <w:lvlJc w:val="left"/>
+      <w:pPr>
+        <w:tabs>
+          <w:tab w:val="num" w:pos="720"/>
+        </w:tabs>
+        <w:ind w:left="720" w:hanging="360"/>
+      </w:pPr>
+      <w:rPr>
+        <w:rFonts w:ascii="Symbol" w:hAnsi="Symbol" w:hint="default"/>
+        <w:sz w:val="20"/>
+      </w:rPr>
+    </w:lvl>
+    <w:lvl w:ilvl="1" w:tentative="1">
+      <w:start w:val="1"/>
+      <w:numFmt w:val="bullet"/>
+      <w:lvlText w:val="o"/>
+      <w:lvlJc w:val="left"/>
+      <w:pPr>
+        <w:tabs>
+          <w:tab w:val="num" w:pos="1440"/>
+        </w:tabs>
+        <w:ind w:left="1440" w:hanging="360"/>
+      </w:pPr>
+      <w:rPr>
+        <w:rFonts w:ascii="Courier New" w:hAnsi="Courier New" w:hint="default"/>
+        <w:sz w:val="20"/>
+      </w:rPr>
+    </w:lvl>
+    <w:lvl w:ilvl="2" w:tentative="1">
+      <w:start w:val="1"/>
+      <w:numFmt w:val="bullet"/>
+      <w:lvlText w:val=""/>
+      <w:lvlJc w:val="left"/>
+      <w:pPr>
+        <w:tabs>
+          <w:tab w:val="num" w:pos="2160"/>
+        </w:tabs>
+        <w:ind w:left="2160" w:hanging="360"/>
+      </w:pPr>
+      <w:rPr>
+        <w:rFonts w:ascii="Wingdings" w:hAnsi="Wingdings" w:hint="default"/>
+        <w:sz w:val="20"/>
+      </w:rPr>
+    </w:lvl>
+    <w:lvl w:ilvl="3" w:tentative="1">
+      <w:start w:val="1"/>
+      <w:numFmt w:val="bullet"/>
+      <w:lvlText w:val=""/>
+      <w:lvlJc w:val="left"/>
+      <w:pPr>
+        <w:tabs>
+          <w:tab w:val="num" w:pos="2880"/>
+        </w:tabs>
+        <w:ind w:left="2880" w:hanging="360"/>
+      </w:pPr>
+      <w:rPr>
+        <w:rFonts w:ascii="Wingdings" w:hAnsi="Wingdings" w:hint="default"/>
+        <w:sz w:val="20"/>
+      </w:rPr>
+    </w:lvl>
+    <w:lvl w:ilvl="4" w:tentative="1">
+      <w:start w:val="1"/>
+      <w:numFmt w:val="bullet"/>
+      <w:lvlText w:val=""/>
+      <w:lvlJc w:val="left"/>
+      <w:pPr>
+        <w:tabs>
+          <w:tab w:val="num" w:pos="3600"/>
+        </w:tabs>
+        <w:ind w:left="3600" w:hanging="360"/>
+      </w:pPr>
+      <w:rPr>
+        <w:rFonts w:ascii="Wingdings" w:hAnsi="Wingdings" w:hint="default"/>
+        <w:sz w:val="20"/>
+      </w:rPr>
+    </w:lvl>
+    <w:lvl w:ilvl="5" w:tentative="1">
+      <w:start w:val="1"/>
+      <w:numFmt w:val="bullet"/>
+      <w:lvlText w:val=""/>
+      <w:lvlJc w:val="left"/>
+      <w:pPr>
+        <w:tabs>
+          <w:tab w:val="num" w:pos="4320"/>
+        </w:tabs>
+        <w:ind w:left="4320" w:hanging="360"/>
+      </w:pPr>
+      <w:rPr>
+        <w:rFonts w:ascii="Wingdings" w:hAnsi="Wingdings" w:hint="default"/>
+        <w:sz w:val="20"/>
+      </w:rPr>
+    </w:lvl>
+    <w:lvl w:ilvl="6" w:tentative="1">
+      <w:start w:val="1"/>
+      <w:numFmt w:val="bullet"/>
+      <w:lvlText w:val=""/>
+      <w:lvlJc w:val="left"/>
+      <w:pPr>
+        <w:tabs>
+          <w:tab w:val="num" w:pos="5040"/>
+        </w:tabs>
+        <w:ind w:left="5040" w:hanging="360"/>
+      </w:pPr>
+      <w:rPr>
+        <w:rFonts w:ascii="Wingdings" w:hAnsi="Wingdings" w:hint="default"/>
+        <w:sz w:val="20"/>
+      </w:rPr>
+    </w:lvl>
+    <w:lvl w:ilvl="7" w:tentative="1">
+      <w:start w:val="1"/>
+      <w:numFmt w:val="bullet"/>
+      <w:lvlText w:val=""/>
+      <w:lvlJc w:val="left"/>
+      <w:pPr>
+        <w:tabs>
+          <w:tab w:val="num" w:pos="5760"/>
+        </w:tabs>
+        <w:ind w:left="5760" w:hanging="360"/>
+      </w:pPr>
+      <w:rPr>
+        <w:rFonts w:ascii="Wingdings" w:hAnsi="Wingdings" w:hint="default"/>
+        <w:sz w:val="20"/>
+      </w:rPr>
+    </w:lvl>
+    <w:lvl w:ilvl="8" w:tentative="1">
+      <w:start w:val="1"/>
+      <w:numFmt w:val="bullet"/>
+      <w:lvlText w:val=""/>
+      <w:lvlJc w:val="left"/>
+      <w:pPr>
+        <w:tabs>
+          <w:tab w:val="num" w:pos="6480"/>
+        </w:tabs>
+        <w:ind w:left="6480" w:hanging="360"/>
+      </w:pPr>
+      <w:rPr>
+        <w:rFonts w:ascii="Wingdings" w:hAnsi="Wingdings" w:hint="default"/>
+        <w:sz w:val="20"/>
+      </w:rPr>
+    </w:lvl>
+  </w:abstractNum>
+  <w:abstractNum w:abstractNumId="2" w15:restartNumberingAfterBreak="0">
     <w:nsid w:val="18634698"/>
     <w:multiLevelType w:val="hybridMultilevel"/>
     <w:tmpl w:val="F01C1B8E"/>
@@ -3675,7 +4871,7 @@
       </w:pPr>
     </w:lvl>
   </w:abstractNum>
-  <w:abstractNum w:abstractNumId="1" w15:restartNumberingAfterBreak="0">
+  <w:abstractNum w:abstractNumId="3" w15:restartNumberingAfterBreak="0">
     <w:nsid w:val="2172435D"/>
     <w:multiLevelType w:val="hybridMultilevel"/>
     <w:tmpl w:val="FB3026A6"/>
@@ -3764,7 +4960,7 @@
       </w:pPr>
     </w:lvl>
   </w:abstractNum>
-  <w:abstractNum w:abstractNumId="2" w15:restartNumberingAfterBreak="0">
+  <w:abstractNum w:abstractNumId="4" w15:restartNumberingAfterBreak="0">
     <w:nsid w:val="22FA088A"/>
     <w:multiLevelType w:val="multilevel"/>
     <w:tmpl w:val="70E20D98"/>
@@ -3877,7 +5073,156 @@
       </w:pPr>
     </w:lvl>
   </w:abstractNum>
-  <w:abstractNum w:abstractNumId="3" w15:restartNumberingAfterBreak="0">
+  <w:abstractNum w:abstractNumId="5" w15:restartNumberingAfterBreak="0">
+    <w:nsid w:val="2A51236A"/>
+    <w:multiLevelType w:val="multilevel"/>
+    <w:tmpl w:val="83D6320E"/>
+    <w:lvl w:ilvl="0">
+      <w:start w:val="1"/>
+      <w:numFmt w:val="bullet"/>
+      <w:lvlText w:val=""/>
+      <w:lvlJc w:val="left"/>
+      <w:pPr>
+        <w:tabs>
+          <w:tab w:val="num" w:pos="720"/>
+        </w:tabs>
+        <w:ind w:left="720" w:hanging="360"/>
+      </w:pPr>
+      <w:rPr>
+        <w:rFonts w:ascii="Symbol" w:hAnsi="Symbol" w:hint="default"/>
+        <w:sz w:val="20"/>
+      </w:rPr>
+    </w:lvl>
+    <w:lvl w:ilvl="1" w:tentative="1">
+      <w:start w:val="1"/>
+      <w:numFmt w:val="bullet"/>
+      <w:lvlText w:val="o"/>
+      <w:lvlJc w:val="left"/>
+      <w:pPr>
+        <w:tabs>
+          <w:tab w:val="num" w:pos="1440"/>
+        </w:tabs>
+        <w:ind w:left="1440" w:hanging="360"/>
+      </w:pPr>
+      <w:rPr>
+        <w:rFonts w:ascii="Courier New" w:hAnsi="Courier New" w:hint="default"/>
+        <w:sz w:val="20"/>
+      </w:rPr>
+    </w:lvl>
+    <w:lvl w:ilvl="2" w:tentative="1">
+      <w:start w:val="1"/>
+      <w:numFmt w:val="bullet"/>
+      <w:lvlText w:val=""/>
+      <w:lvlJc w:val="left"/>
+      <w:pPr>
+        <w:tabs>
+          <w:tab w:val="num" w:pos="2160"/>
+        </w:tabs>
+        <w:ind w:left="2160" w:hanging="360"/>
+      </w:pPr>
+      <w:rPr>
+        <w:rFonts w:ascii="Wingdings" w:hAnsi="Wingdings" w:hint="default"/>
+        <w:sz w:val="20"/>
+      </w:rPr>
+    </w:lvl>
+    <w:lvl w:ilvl="3" w:tentative="1">
+      <w:start w:val="1"/>
+      <w:numFmt w:val="bullet"/>
+      <w:lvlText w:val=""/>
+      <w:lvlJc w:val="left"/>
+      <w:pPr>
+        <w:tabs>
+          <w:tab w:val="num" w:pos="2880"/>
+        </w:tabs>
+        <w:ind w:left="2880" w:hanging="360"/>
+      </w:pPr>
+      <w:rPr>
+        <w:rFonts w:ascii="Wingdings" w:hAnsi="Wingdings" w:hint="default"/>
+        <w:sz w:val="20"/>
+      </w:rPr>
+    </w:lvl>
+    <w:lvl w:ilvl="4" w:tentative="1">
+      <w:start w:val="1"/>
+      <w:numFmt w:val="bullet"/>
+      <w:lvlText w:val=""/>
+      <w:lvlJc w:val="left"/>
+      <w:pPr>
+        <w:tabs>
+          <w:tab w:val="num" w:pos="3600"/>
+        </w:tabs>
+        <w:ind w:left="3600" w:hanging="360"/>
+      </w:pPr>
+      <w:rPr>
+        <w:rFonts w:ascii="Wingdings" w:hAnsi="Wingdings" w:hint="default"/>
+        <w:sz w:val="20"/>
+      </w:rPr>
+    </w:lvl>
+    <w:lvl w:ilvl="5" w:tentative="1">
+      <w:start w:val="1"/>
+      <w:numFmt w:val="bullet"/>
+      <w:lvlText w:val=""/>
+      <w:lvlJc w:val="left"/>
+      <w:pPr>
+        <w:tabs>
+          <w:tab w:val="num" w:pos="4320"/>
+        </w:tabs>
+        <w:ind w:left="4320" w:hanging="360"/>
+      </w:pPr>
+      <w:rPr>
+        <w:rFonts w:ascii="Wingdings" w:hAnsi="Wingdings" w:hint="default"/>
+        <w:sz w:val="20"/>
+      </w:rPr>
+    </w:lvl>
+    <w:lvl w:ilvl="6" w:tentative="1">
+      <w:start w:val="1"/>
+      <w:numFmt w:val="bullet"/>
+      <w:lvlText w:val=""/>
+      <w:lvlJc w:val="left"/>
+      <w:pPr>
+        <w:tabs>
+          <w:tab w:val="num" w:pos="5040"/>
+        </w:tabs>
+        <w:ind w:left="5040" w:hanging="360"/>
+      </w:pPr>
+      <w:rPr>
+        <w:rFonts w:ascii="Wingdings" w:hAnsi="Wingdings" w:hint="default"/>
+        <w:sz w:val="20"/>
+      </w:rPr>
+    </w:lvl>
+    <w:lvl w:ilvl="7" w:tentative="1">
+      <w:start w:val="1"/>
+      <w:numFmt w:val="bullet"/>
+      <w:lvlText w:val=""/>
+      <w:lvlJc w:val="left"/>
+      <w:pPr>
+        <w:tabs>
+          <w:tab w:val="num" w:pos="5760"/>
+        </w:tabs>
+        <w:ind w:left="5760" w:hanging="360"/>
+      </w:pPr>
+      <w:rPr>
+        <w:rFonts w:ascii="Wingdings" w:hAnsi="Wingdings" w:hint="default"/>
+        <w:sz w:val="20"/>
+      </w:rPr>
+    </w:lvl>
+    <w:lvl w:ilvl="8" w:tentative="1">
+      <w:start w:val="1"/>
+      <w:numFmt w:val="bullet"/>
+      <w:lvlText w:val=""/>
+      <w:lvlJc w:val="left"/>
+      <w:pPr>
+        <w:tabs>
+          <w:tab w:val="num" w:pos="6480"/>
+        </w:tabs>
+        <w:ind w:left="6480" w:hanging="360"/>
+      </w:pPr>
+      <w:rPr>
+        <w:rFonts w:ascii="Wingdings" w:hAnsi="Wingdings" w:hint="default"/>
+        <w:sz w:val="20"/>
+      </w:rPr>
+    </w:lvl>
+  </w:abstractNum>
+  <w:abstractNum w:abstractNumId="6" w15:restartNumberingAfterBreak="0">
     <w:nsid w:val="2C656242"/>
     <w:multiLevelType w:val="hybridMultilevel"/>
     <w:tmpl w:val="CAD036E4"/>
@@ -3966,7 +5311,156 @@
       </w:pPr>
     </w:lvl>
   </w:abstractNum>
-  <w:abstractNum w:abstractNumId="4" w15:restartNumberingAfterBreak="0">
+  <w:abstractNum w:abstractNumId="7" w15:restartNumberingAfterBreak="0">
+    <w:nsid w:val="2E2B652E"/>
+    <w:multiLevelType w:val="multilevel"/>
+    <w:tmpl w:val="CB6CA3E8"/>
+    <w:lvl w:ilvl="0">
+      <w:start w:val="1"/>
+      <w:numFmt w:val="bullet"/>
+      <w:lvlText w:val=""/>
+      <w:lvlJc w:val="left"/>
+      <w:pPr>
+        <w:tabs>
+          <w:tab w:val="num" w:pos="720"/>
+        </w:tabs>
+        <w:ind w:left="720" w:hanging="360"/>
+      </w:pPr>
+      <w:rPr>
+        <w:rFonts w:ascii="Symbol" w:hAnsi="Symbol" w:hint="default"/>
+        <w:sz w:val="20"/>
+      </w:rPr>
+    </w:lvl>
+    <w:lvl w:ilvl="1" w:tentative="1">
+      <w:start w:val="1"/>
+      <w:numFmt w:val="bullet"/>
+      <w:lvlText w:val="o"/>
+      <w:lvlJc w:val="left"/>
+      <w:pPr>
+        <w:tabs>
+          <w:tab w:val="num" w:pos="1440"/>
+        </w:tabs>
+        <w:ind w:left="1440" w:hanging="360"/>
+      </w:pPr>
+      <w:rPr>
+        <w:rFonts w:ascii="Courier New" w:hAnsi="Courier New" w:hint="default"/>
+        <w:sz w:val="20"/>
+      </w:rPr>
+    </w:lvl>
+    <w:lvl w:ilvl="2" w:tentative="1">
+      <w:start w:val="1"/>
+      <w:numFmt w:val="bullet"/>
+      <w:lvlText w:val=""/>
+      <w:lvlJc w:val="left"/>
+      <w:pPr>
+        <w:tabs>
+          <w:tab w:val="num" w:pos="2160"/>
+        </w:tabs>
+        <w:ind w:left="2160" w:hanging="360"/>
+      </w:pPr>
+      <w:rPr>
+        <w:rFonts w:ascii="Wingdings" w:hAnsi="Wingdings" w:hint="default"/>
+        <w:sz w:val="20"/>
+      </w:rPr>
+    </w:lvl>
+    <w:lvl w:ilvl="3" w:tentative="1">
+      <w:start w:val="1"/>
+      <w:numFmt w:val="bullet"/>
+      <w:lvlText w:val=""/>
+      <w:lvlJc w:val="left"/>
+      <w:pPr>
+        <w:tabs>
+          <w:tab w:val="num" w:pos="2880"/>
+        </w:tabs>
+        <w:ind w:left="2880" w:hanging="360"/>
+      </w:pPr>
+      <w:rPr>
+        <w:rFonts w:ascii="Wingdings" w:hAnsi="Wingdings" w:hint="default"/>
+        <w:sz w:val="20"/>
+      </w:rPr>
+    </w:lvl>
+    <w:lvl w:ilvl="4" w:tentative="1">
+      <w:start w:val="1"/>
+      <w:numFmt w:val="bullet"/>
+      <w:lvlText w:val=""/>
+      <w:lvlJc w:val="left"/>
+      <w:pPr>
+        <w:tabs>
+          <w:tab w:val="num" w:pos="3600"/>
+        </w:tabs>
+        <w:ind w:left="3600" w:hanging="360"/>
+      </w:pPr>
+      <w:rPr>
+        <w:rFonts w:ascii="Wingdings" w:hAnsi="Wingdings" w:hint="default"/>
+        <w:sz w:val="20"/>
+      </w:rPr>
+    </w:lvl>
+    <w:lvl w:ilvl="5" w:tentative="1">
+      <w:start w:val="1"/>
+      <w:numFmt w:val="bullet"/>
+      <w:lvlText w:val=""/>
+      <w:lvlJc w:val="left"/>
+      <w:pPr>
+        <w:tabs>
+          <w:tab w:val="num" w:pos="4320"/>
+        </w:tabs>
+        <w:ind w:left="4320" w:hanging="360"/>
+      </w:pPr>
+      <w:rPr>
+        <w:rFonts w:ascii="Wingdings" w:hAnsi="Wingdings" w:hint="default"/>
+        <w:sz w:val="20"/>
+      </w:rPr>
+    </w:lvl>
+    <w:lvl w:ilvl="6" w:tentative="1">
+      <w:start w:val="1"/>
+      <w:numFmt w:val="bullet"/>
+      <w:lvlText w:val=""/>
+      <w:lvlJc w:val="left"/>
+      <w:pPr>
+        <w:tabs>
+          <w:tab w:val="num" w:pos="5040"/>
+        </w:tabs>
+        <w:ind w:left="5040" w:hanging="360"/>
+      </w:pPr>
+      <w:rPr>
+        <w:rFonts w:ascii="Wingdings" w:hAnsi="Wingdings" w:hint="default"/>
+        <w:sz w:val="20"/>
+      </w:rPr>
+    </w:lvl>
+    <w:lvl w:ilvl="7" w:tentative="1">
+      <w:start w:val="1"/>
+      <w:numFmt w:val="bullet"/>
+      <w:lvlText w:val=""/>
+      <w:lvlJc w:val="left"/>
+      <w:pPr>
+        <w:tabs>
+          <w:tab w:val="num" w:pos="5760"/>
+        </w:tabs>
+        <w:ind w:left="5760" w:hanging="360"/>
+      </w:pPr>
+      <w:rPr>
+        <w:rFonts w:ascii="Wingdings" w:hAnsi="Wingdings" w:hint="default"/>
+        <w:sz w:val="20"/>
+      </w:rPr>
+    </w:lvl>
+    <w:lvl w:ilvl="8" w:tentative="1">
+      <w:start w:val="1"/>
+      <w:numFmt w:val="bullet"/>
+      <w:lvlText w:val=""/>
+      <w:lvlJc w:val="left"/>
+      <w:pPr>
+        <w:tabs>
+          <w:tab w:val="num" w:pos="6480"/>
+        </w:tabs>
+        <w:ind w:left="6480" w:hanging="360"/>
+      </w:pPr>
+      <w:rPr>
+        <w:rFonts w:ascii="Wingdings" w:hAnsi="Wingdings" w:hint="default"/>
+        <w:sz w:val="20"/>
+      </w:rPr>
+    </w:lvl>
+  </w:abstractNum>
+  <w:abstractNum w:abstractNumId="8" w15:restartNumberingAfterBreak="0">
     <w:nsid w:val="2FC00B53"/>
     <w:multiLevelType w:val="hybridMultilevel"/>
     <w:tmpl w:val="74AC6F94"/>
@@ -4055,7 +5549,346 @@
       </w:pPr>
     </w:lvl>
   </w:abstractNum>
-  <w:abstractNum w:abstractNumId="5" w15:restartNumberingAfterBreak="0">
+  <w:abstractNum w:abstractNumId="9" w15:restartNumberingAfterBreak="0">
+    <w:nsid w:val="3E3F388C"/>
+    <w:multiLevelType w:val="hybridMultilevel"/>
+    <w:tmpl w:val="41224920"/>
+    <w:lvl w:ilvl="0" w:tplc="40090001">
+      <w:start w:val="1"/>
+      <w:numFmt w:val="bullet"/>
+      <w:lvlText w:val=""/>
+      <w:lvlJc w:val="left"/>
+      <w:pPr>
+        <w:ind w:left="1080" w:hanging="360"/>
+      </w:pPr>
+      <w:rPr>
+        <w:rFonts w:ascii="Symbol" w:hAnsi="Symbol" w:hint="default"/>
+      </w:rPr>
+    </w:lvl>
+    <w:lvl w:ilvl="1" w:tplc="40090003" w:tentative="1">
+      <w:start w:val="1"/>
+      <w:numFmt w:val="bullet"/>
+      <w:lvlText w:val="o"/>
+      <w:lvlJc w:val="left"/>
+      <w:pPr>
+        <w:ind w:left="1800" w:hanging="360"/>
+      </w:pPr>
+      <w:rPr>
+        <w:rFonts w:ascii="Courier New" w:hAnsi="Courier New" w:cs="Courier New" w:hint="default"/>
+      </w:rPr>
+    </w:lvl>
+    <w:lvl w:ilvl="2" w:tplc="40090005" w:tentative="1">
+      <w:start w:val="1"/>
+      <w:numFmt w:val="bullet"/>
+      <w:lvlText w:val=""/>
+      <w:lvlJc w:val="left"/>
+      <w:pPr>
+        <w:ind w:left="2520" w:hanging="360"/>
+      </w:pPr>
+      <w:rPr>
+        <w:rFonts w:ascii="Wingdings" w:hAnsi="Wingdings" w:hint="default"/>
+      </w:rPr>
+    </w:lvl>
+    <w:lvl w:ilvl="3" w:tplc="40090001" w:tentative="1">
+      <w:start w:val="1"/>
+      <w:numFmt w:val="bullet"/>
+      <w:lvlText w:val=""/>
+      <w:lvlJc w:val="left"/>
+      <w:pPr>
+        <w:ind w:left="3240" w:hanging="360"/>
+      </w:pPr>
+      <w:rPr>
+        <w:rFonts w:ascii="Symbol" w:hAnsi="Symbol" w:hint="default"/>
+      </w:rPr>
+    </w:lvl>
+    <w:lvl w:ilvl="4" w:tplc="40090003" w:tentative="1">
+      <w:start w:val="1"/>
+      <w:numFmt w:val="bullet"/>
+      <w:lvlText w:val="o"/>
+      <w:lvlJc w:val="left"/>
+      <w:pPr>
+        <w:ind w:left="3960" w:hanging="360"/>
+      </w:pPr>
+      <w:rPr>
+        <w:rFonts w:ascii="Courier New" w:hAnsi="Courier New" w:cs="Courier New" w:hint="default"/>
+      </w:rPr>
+    </w:lvl>
+    <w:lvl w:ilvl="5" w:tplc="40090005" w:tentative="1">
+      <w:start w:val="1"/>
+      <w:numFmt w:val="bullet"/>
+      <w:lvlText w:val=""/>
+      <w:lvlJc w:val="left"/>
+      <w:pPr>
+        <w:ind w:left="4680" w:hanging="360"/>
+      </w:pPr>
+      <w:rPr>
+        <w:rFonts w:ascii="Wingdings" w:hAnsi="Wingdings" w:hint="default"/>
+      </w:rPr>
+    </w:lvl>
+    <w:lvl w:ilvl="6" w:tplc="40090001" w:tentative="1">
+      <w:start w:val="1"/>
+      <w:numFmt w:val="bullet"/>
+      <w:lvlText w:val=""/>
+      <w:lvlJc w:val="left"/>
+      <w:pPr>
+        <w:ind w:left="5400" w:hanging="360"/>
+      </w:pPr>
+      <w:rPr>
+        <w:rFonts w:ascii="Symbol" w:hAnsi="Symbol" w:hint="default"/>
+      </w:rPr>
+    </w:lvl>
+    <w:lvl w:ilvl="7" w:tplc="40090003" w:tentative="1">
+      <w:start w:val="1"/>
+      <w:numFmt w:val="bullet"/>
+      <w:lvlText w:val="o"/>
+      <w:lvlJc w:val="left"/>
+      <w:pPr>
+        <w:ind w:left="6120" w:hanging="360"/>
+      </w:pPr>
+      <w:rPr>
+        <w:rFonts w:ascii="Courier New" w:hAnsi="Courier New" w:cs="Courier New" w:hint="default"/>
+      </w:rPr>
+    </w:lvl>
+    <w:lvl w:ilvl="8" w:tplc="40090005" w:tentative="1">
+      <w:start w:val="1"/>
+      <w:numFmt w:val="bullet"/>
+      <w:lvlText w:val=""/>
+      <w:lvlJc w:val="left"/>
+      <w:pPr>
+        <w:ind w:left="6840" w:hanging="360"/>
+      </w:pPr>
+      <w:rPr>
+        <w:rFonts w:ascii="Wingdings" w:hAnsi="Wingdings" w:hint="default"/>
+      </w:rPr>
+    </w:lvl>
+  </w:abstractNum>
+  <w:abstractNum w:abstractNumId="10" w15:restartNumberingAfterBreak="0">
+    <w:nsid w:val="4453748F"/>
+    <w:multiLevelType w:val="hybridMultilevel"/>
+    <w:tmpl w:val="A0961F9A"/>
+    <w:lvl w:ilvl="0" w:tplc="40090001">
+      <w:start w:val="1"/>
+      <w:numFmt w:val="bullet"/>
+      <w:lvlText w:val=""/>
+      <w:lvlJc w:val="left"/>
+      <w:pPr>
+        <w:ind w:left="720" w:hanging="360"/>
+      </w:pPr>
+      <w:rPr>
+        <w:rFonts w:ascii="Symbol" w:hAnsi="Symbol" w:hint="default"/>
+      </w:rPr>
+    </w:lvl>
+    <w:lvl w:ilvl="1" w:tplc="40090003">
+      <w:start w:val="1"/>
+      <w:numFmt w:val="bullet"/>
+      <w:lvlText w:val="o"/>
+      <w:lvlJc w:val="left"/>
+      <w:pPr>
+        <w:ind w:left="1440" w:hanging="360"/>
+      </w:pPr>
+      <w:rPr>
+        <w:rFonts w:ascii="Courier New" w:hAnsi="Courier New" w:cs="Courier New" w:hint="default"/>
+      </w:rPr>
+    </w:lvl>
+    <w:lvl w:ilvl="2" w:tplc="40090005" w:tentative="1">
+      <w:start w:val="1"/>
+      <w:numFmt w:val="bullet"/>
+      <w:lvlText w:val=""/>
+      <w:lvlJc w:val="left"/>
+      <w:pPr>
+        <w:ind w:left="2160" w:hanging="360"/>
+      </w:pPr>
+      <w:rPr>
+        <w:rFonts w:ascii="Wingdings" w:hAnsi="Wingdings" w:hint="default"/>
+      </w:rPr>
+    </w:lvl>
+    <w:lvl w:ilvl="3" w:tplc="40090001" w:tentative="1">
+      <w:start w:val="1"/>
+      <w:numFmt w:val="bullet"/>
+      <w:lvlText w:val=""/>
+      <w:lvlJc w:val="left"/>
+      <w:pPr>
+        <w:ind w:left="2880" w:hanging="360"/>
+      </w:pPr>
+      <w:rPr>
+        <w:rFonts w:ascii="Symbol" w:hAnsi="Symbol" w:hint="default"/>
+      </w:rPr>
+    </w:lvl>
+    <w:lvl w:ilvl="4" w:tplc="40090003" w:tentative="1">
+      <w:start w:val="1"/>
+      <w:numFmt w:val="bullet"/>
+      <w:lvlText w:val="o"/>
+      <w:lvlJc w:val="left"/>
+      <w:pPr>
+        <w:ind w:left="3600" w:hanging="360"/>
+      </w:pPr>
+      <w:rPr>
+        <w:rFonts w:ascii="Courier New" w:hAnsi="Courier New" w:cs="Courier New" w:hint="default"/>
+      </w:rPr>
+    </w:lvl>
+    <w:lvl w:ilvl="5" w:tplc="40090005" w:tentative="1">
+      <w:start w:val="1"/>
+      <w:numFmt w:val="bullet"/>
+      <w:lvlText w:val=""/>
+      <w:lvlJc w:val="left"/>
+      <w:pPr>
+        <w:ind w:left="4320" w:hanging="360"/>
+      </w:pPr>
+      <w:rPr>
+        <w:rFonts w:ascii="Wingdings" w:hAnsi="Wingdings" w:hint="default"/>
+      </w:rPr>
+    </w:lvl>
+    <w:lvl w:ilvl="6" w:tplc="40090001" w:tentative="1">
+      <w:start w:val="1"/>
+      <w:numFmt w:val="bullet"/>
+      <w:lvlText w:val=""/>
+      <w:lvlJc w:val="left"/>
+      <w:pPr>
+        <w:ind w:left="5040" w:hanging="360"/>
+      </w:pPr>
+      <w:rPr>
+        <w:rFonts w:ascii="Symbol" w:hAnsi="Symbol" w:hint="default"/>
+      </w:rPr>
+    </w:lvl>
+    <w:lvl w:ilvl="7" w:tplc="40090003" w:tentative="1">
+      <w:start w:val="1"/>
+      <w:numFmt w:val="bullet"/>
+      <w:lvlText w:val="o"/>
+      <w:lvlJc w:val="left"/>
+      <w:pPr>
+        <w:ind w:left="5760" w:hanging="360"/>
+      </w:pPr>
+      <w:rPr>
+        <w:rFonts w:ascii="Courier New" w:hAnsi="Courier New" w:cs="Courier New" w:hint="default"/>
+      </w:rPr>
+    </w:lvl>
+    <w:lvl w:ilvl="8" w:tplc="40090005" w:tentative="1">
+      <w:start w:val="1"/>
+      <w:numFmt w:val="bullet"/>
+      <w:lvlText w:val=""/>
+      <w:lvlJc w:val="left"/>
+      <w:pPr>
+        <w:ind w:left="6480" w:hanging="360"/>
+      </w:pPr>
+      <w:rPr>
+        <w:rFonts w:ascii="Wingdings" w:hAnsi="Wingdings" w:hint="default"/>
+      </w:rPr>
+    </w:lvl>
+  </w:abstractNum>
+  <w:abstractNum w:abstractNumId="11" w15:restartNumberingAfterBreak="0">
+    <w:nsid w:val="4D1A2DDE"/>
+    <w:multiLevelType w:val="hybridMultilevel"/>
+    <w:tmpl w:val="C59A1860"/>
+    <w:lvl w:ilvl="0" w:tplc="40090001">
+      <w:start w:val="1"/>
+      <w:numFmt w:val="bullet"/>
+      <w:lvlText w:val=""/>
+      <w:lvlJc w:val="left"/>
+      <w:pPr>
+        <w:ind w:left="1440" w:hanging="360"/>
+      </w:pPr>
+      <w:rPr>
+        <w:rFonts w:ascii="Symbol" w:hAnsi="Symbol" w:hint="default"/>
+      </w:rPr>
+    </w:lvl>
+    <w:lvl w:ilvl="1" w:tplc="40090003" w:tentative="1">
+      <w:start w:val="1"/>
+      <w:numFmt w:val="bullet"/>
+      <w:lvlText w:val="o"/>
+      <w:lvlJc w:val="left"/>
+      <w:pPr>
+        <w:ind w:left="2160" w:hanging="360"/>
+      </w:pPr>
+      <w:rPr>
+        <w:rFonts w:ascii="Courier New" w:hAnsi="Courier New" w:cs="Courier New" w:hint="default"/>
+      </w:rPr>
+    </w:lvl>
+    <w:lvl w:ilvl="2" w:tplc="40090005" w:tentative="1">
+      <w:start w:val="1"/>
+      <w:numFmt w:val="bullet"/>
+      <w:lvlText w:val=""/>
+      <w:lvlJc w:val="left"/>
+      <w:pPr>
+        <w:ind w:left="2880" w:hanging="360"/>
+      </w:pPr>
+      <w:rPr>
+        <w:rFonts w:ascii="Wingdings" w:hAnsi="Wingdings" w:hint="default"/>
+      </w:rPr>
+    </w:lvl>
+    <w:lvl w:ilvl="3" w:tplc="40090001" w:tentative="1">
+      <w:start w:val="1"/>
+      <w:numFmt w:val="bullet"/>
+      <w:lvlText w:val=""/>
+      <w:lvlJc w:val="left"/>
+      <w:pPr>
+        <w:ind w:left="3600" w:hanging="360"/>
+      </w:pPr>
+      <w:rPr>
+        <w:rFonts w:ascii="Symbol" w:hAnsi="Symbol" w:hint="default"/>
+      </w:rPr>
+    </w:lvl>
+    <w:lvl w:ilvl="4" w:tplc="40090003" w:tentative="1">
+      <w:start w:val="1"/>
+      <w:numFmt w:val="bullet"/>
+      <w:lvlText w:val="o"/>
+      <w:lvlJc w:val="left"/>
+      <w:pPr>
+        <w:ind w:left="4320" w:hanging="360"/>
+      </w:pPr>
+      <w:rPr>
+        <w:rFonts w:ascii="Courier New" w:hAnsi="Courier New" w:cs="Courier New" w:hint="default"/>
+      </w:rPr>
+    </w:lvl>
+    <w:lvl w:ilvl="5" w:tplc="40090005" w:tentative="1">
+      <w:start w:val="1"/>
+      <w:numFmt w:val="bullet"/>
+      <w:lvlText w:val=""/>
+      <w:lvlJc w:val="left"/>
+      <w:pPr>
+        <w:ind w:left="5040" w:hanging="360"/>
+      </w:pPr>
+      <w:rPr>
+        <w:rFonts w:ascii="Wingdings" w:hAnsi="Wingdings" w:hint="default"/>
+      </w:rPr>
+    </w:lvl>
+    <w:lvl w:ilvl="6" w:tplc="40090001" w:tentative="1">
+      <w:start w:val="1"/>
+      <w:numFmt w:val="bullet"/>
+      <w:lvlText w:val=""/>
+      <w:lvlJc w:val="left"/>
+      <w:pPr>
+        <w:ind w:left="5760" w:hanging="360"/>
+      </w:pPr>
+      <w:rPr>
+        <w:rFonts w:ascii="Symbol" w:hAnsi="Symbol" w:hint="default"/>
+      </w:rPr>
+    </w:lvl>
+    <w:lvl w:ilvl="7" w:tplc="40090003" w:tentative="1">
+      <w:start w:val="1"/>
+      <w:numFmt w:val="bullet"/>
+      <w:lvlText w:val="o"/>
+      <w:lvlJc w:val="left"/>
+      <w:pPr>
+        <w:ind w:left="6480" w:hanging="360"/>
+      </w:pPr>
+      <w:rPr>
+        <w:rFonts w:ascii="Courier New" w:hAnsi="Courier New" w:cs="Courier New" w:hint="default"/>
+      </w:rPr>
+    </w:lvl>
+    <w:lvl w:ilvl="8" w:tplc="40090005" w:tentative="1">
+      <w:start w:val="1"/>
+      <w:numFmt w:val="bullet"/>
+      <w:lvlText w:val=""/>
+      <w:lvlJc w:val="left"/>
+      <w:pPr>
+        <w:ind w:left="7200" w:hanging="360"/>
+      </w:pPr>
+      <w:rPr>
+        <w:rFonts w:ascii="Wingdings" w:hAnsi="Wingdings" w:hint="default"/>
+      </w:rPr>
+    </w:lvl>
+  </w:abstractNum>
+  <w:abstractNum w:abstractNumId="12" w15:restartNumberingAfterBreak="0">
     <w:nsid w:val="543D6CFE"/>
     <w:multiLevelType w:val="hybridMultilevel"/>
     <w:tmpl w:val="4E34AD1A"/>
@@ -4141,7 +5974,7 @@
       </w:pPr>
     </w:lvl>
   </w:abstractNum>
-  <w:abstractNum w:abstractNumId="6" w15:restartNumberingAfterBreak="0">
+  <w:abstractNum w:abstractNumId="13" w15:restartNumberingAfterBreak="0">
     <w:nsid w:val="566F3287"/>
     <w:multiLevelType w:val="hybridMultilevel"/>
     <w:tmpl w:val="C728F494"/>
@@ -4230,26 +6063,503 @@
       </w:pPr>
     </w:lvl>
   </w:abstractNum>
+  <w:abstractNum w:abstractNumId="14" w15:restartNumberingAfterBreak="0">
+    <w:nsid w:val="5DD75DD9"/>
+    <w:multiLevelType w:val="multilevel"/>
+    <w:tmpl w:val="3684D822"/>
+    <w:lvl w:ilvl="0">
+      <w:start w:val="1"/>
+      <w:numFmt w:val="bullet"/>
+      <w:lvlText w:val=""/>
+      <w:lvlJc w:val="left"/>
+      <w:pPr>
+        <w:tabs>
+          <w:tab w:val="num" w:pos="720"/>
+        </w:tabs>
+        <w:ind w:left="720" w:hanging="360"/>
+      </w:pPr>
+      <w:rPr>
+        <w:rFonts w:ascii="Symbol" w:hAnsi="Symbol" w:hint="default"/>
+        <w:sz w:val="20"/>
+      </w:rPr>
+    </w:lvl>
+    <w:lvl w:ilvl="1" w:tentative="1">
+      <w:start w:val="1"/>
+      <w:numFmt w:val="bullet"/>
+      <w:lvlText w:val="o"/>
+      <w:lvlJc w:val="left"/>
+      <w:pPr>
+        <w:tabs>
+          <w:tab w:val="num" w:pos="1440"/>
+        </w:tabs>
+        <w:ind w:left="1440" w:hanging="360"/>
+      </w:pPr>
+      <w:rPr>
+        <w:rFonts w:ascii="Courier New" w:hAnsi="Courier New" w:hint="default"/>
+        <w:sz w:val="20"/>
+      </w:rPr>
+    </w:lvl>
+    <w:lvl w:ilvl="2" w:tentative="1">
+      <w:start w:val="1"/>
+      <w:numFmt w:val="bullet"/>
+      <w:lvlText w:val=""/>
+      <w:lvlJc w:val="left"/>
+      <w:pPr>
+        <w:tabs>
+          <w:tab w:val="num" w:pos="2160"/>
+        </w:tabs>
+        <w:ind w:left="2160" w:hanging="360"/>
+      </w:pPr>
+      <w:rPr>
+        <w:rFonts w:ascii="Wingdings" w:hAnsi="Wingdings" w:hint="default"/>
+        <w:sz w:val="20"/>
+      </w:rPr>
+    </w:lvl>
+    <w:lvl w:ilvl="3" w:tentative="1">
+      <w:start w:val="1"/>
+      <w:numFmt w:val="bullet"/>
+      <w:lvlText w:val=""/>
+      <w:lvlJc w:val="left"/>
+      <w:pPr>
+        <w:tabs>
+          <w:tab w:val="num" w:pos="2880"/>
+        </w:tabs>
+        <w:ind w:left="2880" w:hanging="360"/>
+      </w:pPr>
+      <w:rPr>
+        <w:rFonts w:ascii="Wingdings" w:hAnsi="Wingdings" w:hint="default"/>
+        <w:sz w:val="20"/>
+      </w:rPr>
+    </w:lvl>
+    <w:lvl w:ilvl="4" w:tentative="1">
+      <w:start w:val="1"/>
+      <w:numFmt w:val="bullet"/>
+      <w:lvlText w:val=""/>
+      <w:lvlJc w:val="left"/>
+      <w:pPr>
+        <w:tabs>
+          <w:tab w:val="num" w:pos="3600"/>
+        </w:tabs>
+        <w:ind w:left="3600" w:hanging="360"/>
+      </w:pPr>
+      <w:rPr>
+        <w:rFonts w:ascii="Wingdings" w:hAnsi="Wingdings" w:hint="default"/>
+        <w:sz w:val="20"/>
+      </w:rPr>
+    </w:lvl>
+    <w:lvl w:ilvl="5" w:tentative="1">
+      <w:start w:val="1"/>
+      <w:numFmt w:val="bullet"/>
+      <w:lvlText w:val=""/>
+      <w:lvlJc w:val="left"/>
+      <w:pPr>
+        <w:tabs>
+          <w:tab w:val="num" w:pos="4320"/>
+        </w:tabs>
+        <w:ind w:left="4320" w:hanging="360"/>
+      </w:pPr>
+      <w:rPr>
+        <w:rFonts w:ascii="Wingdings" w:hAnsi="Wingdings" w:hint="default"/>
+        <w:sz w:val="20"/>
+      </w:rPr>
+    </w:lvl>
+    <w:lvl w:ilvl="6" w:tentative="1">
+      <w:start w:val="1"/>
+      <w:numFmt w:val="bullet"/>
+      <w:lvlText w:val=""/>
+      <w:lvlJc w:val="left"/>
+      <w:pPr>
+        <w:tabs>
+          <w:tab w:val="num" w:pos="5040"/>
+        </w:tabs>
+        <w:ind w:left="5040" w:hanging="360"/>
+      </w:pPr>
+      <w:rPr>
+        <w:rFonts w:ascii="Wingdings" w:hAnsi="Wingdings" w:hint="default"/>
+        <w:sz w:val="20"/>
+      </w:rPr>
+    </w:lvl>
+    <w:lvl w:ilvl="7" w:tentative="1">
+      <w:start w:val="1"/>
+      <w:numFmt w:val="bullet"/>
+      <w:lvlText w:val=""/>
+      <w:lvlJc w:val="left"/>
+      <w:pPr>
+        <w:tabs>
+          <w:tab w:val="num" w:pos="5760"/>
+        </w:tabs>
+        <w:ind w:left="5760" w:hanging="360"/>
+      </w:pPr>
+      <w:rPr>
+        <w:rFonts w:ascii="Wingdings" w:hAnsi="Wingdings" w:hint="default"/>
+        <w:sz w:val="20"/>
+      </w:rPr>
+    </w:lvl>
+    <w:lvl w:ilvl="8" w:tentative="1">
+      <w:start w:val="1"/>
+      <w:numFmt w:val="bullet"/>
+      <w:lvlText w:val=""/>
+      <w:lvlJc w:val="left"/>
+      <w:pPr>
+        <w:tabs>
+          <w:tab w:val="num" w:pos="6480"/>
+        </w:tabs>
+        <w:ind w:left="6480" w:hanging="360"/>
+      </w:pPr>
+      <w:rPr>
+        <w:rFonts w:ascii="Wingdings" w:hAnsi="Wingdings" w:hint="default"/>
+        <w:sz w:val="20"/>
+      </w:rPr>
+    </w:lvl>
+  </w:abstractNum>
+  <w:abstractNum w:abstractNumId="15" w15:restartNumberingAfterBreak="0">
+    <w:nsid w:val="6424031F"/>
+    <w:multiLevelType w:val="multilevel"/>
+    <w:tmpl w:val="C35A008C"/>
+    <w:lvl w:ilvl="0">
+      <w:start w:val="1"/>
+      <w:numFmt w:val="bullet"/>
+      <w:lvlText w:val=""/>
+      <w:lvlJc w:val="left"/>
+      <w:pPr>
+        <w:tabs>
+          <w:tab w:val="num" w:pos="720"/>
+        </w:tabs>
+        <w:ind w:left="720" w:hanging="360"/>
+      </w:pPr>
+      <w:rPr>
+        <w:rFonts w:ascii="Symbol" w:hAnsi="Symbol" w:hint="default"/>
+        <w:sz w:val="20"/>
+      </w:rPr>
+    </w:lvl>
+    <w:lvl w:ilvl="1" w:tentative="1">
+      <w:start w:val="1"/>
+      <w:numFmt w:val="bullet"/>
+      <w:lvlText w:val="o"/>
+      <w:lvlJc w:val="left"/>
+      <w:pPr>
+        <w:tabs>
+          <w:tab w:val="num" w:pos="1440"/>
+        </w:tabs>
+        <w:ind w:left="1440" w:hanging="360"/>
+      </w:pPr>
+      <w:rPr>
+        <w:rFonts w:ascii="Courier New" w:hAnsi="Courier New" w:hint="default"/>
+        <w:sz w:val="20"/>
+      </w:rPr>
+    </w:lvl>
+    <w:lvl w:ilvl="2" w:tentative="1">
+      <w:start w:val="1"/>
+      <w:numFmt w:val="bullet"/>
+      <w:lvlText w:val=""/>
+      <w:lvlJc w:val="left"/>
+      <w:pPr>
+        <w:tabs>
+          <w:tab w:val="num" w:pos="2160"/>
+        </w:tabs>
+        <w:ind w:left="2160" w:hanging="360"/>
+      </w:pPr>
+      <w:rPr>
+        <w:rFonts w:ascii="Wingdings" w:hAnsi="Wingdings" w:hint="default"/>
+        <w:sz w:val="20"/>
+      </w:rPr>
+    </w:lvl>
+    <w:lvl w:ilvl="3" w:tentative="1">
+      <w:start w:val="1"/>
+      <w:numFmt w:val="bullet"/>
+      <w:lvlText w:val=""/>
+      <w:lvlJc w:val="left"/>
+      <w:pPr>
+        <w:tabs>
+          <w:tab w:val="num" w:pos="2880"/>
+        </w:tabs>
+        <w:ind w:left="2880" w:hanging="360"/>
+      </w:pPr>
+      <w:rPr>
+        <w:rFonts w:ascii="Wingdings" w:hAnsi="Wingdings" w:hint="default"/>
+        <w:sz w:val="20"/>
+      </w:rPr>
+    </w:lvl>
+    <w:lvl w:ilvl="4" w:tentative="1">
+      <w:start w:val="1"/>
+      <w:numFmt w:val="bullet"/>
+      <w:lvlText w:val=""/>
+      <w:lvlJc w:val="left"/>
+      <w:pPr>
+        <w:tabs>
+          <w:tab w:val="num" w:pos="3600"/>
+        </w:tabs>
+        <w:ind w:left="3600" w:hanging="360"/>
+      </w:pPr>
+      <w:rPr>
+        <w:rFonts w:ascii="Wingdings" w:hAnsi="Wingdings" w:hint="default"/>
+        <w:sz w:val="20"/>
+      </w:rPr>
+    </w:lvl>
+    <w:lvl w:ilvl="5" w:tentative="1">
+      <w:start w:val="1"/>
+      <w:numFmt w:val="bullet"/>
+      <w:lvlText w:val=""/>
+      <w:lvlJc w:val="left"/>
+      <w:pPr>
+        <w:tabs>
+          <w:tab w:val="num" w:pos="4320"/>
+        </w:tabs>
+        <w:ind w:left="4320" w:hanging="360"/>
+      </w:pPr>
+      <w:rPr>
+        <w:rFonts w:ascii="Wingdings" w:hAnsi="Wingdings" w:hint="default"/>
+        <w:sz w:val="20"/>
+      </w:rPr>
+    </w:lvl>
+    <w:lvl w:ilvl="6" w:tentative="1">
+      <w:start w:val="1"/>
+      <w:numFmt w:val="bullet"/>
+      <w:lvlText w:val=""/>
+      <w:lvlJc w:val="left"/>
+      <w:pPr>
+        <w:tabs>
+          <w:tab w:val="num" w:pos="5040"/>
+        </w:tabs>
+        <w:ind w:left="5040" w:hanging="360"/>
+      </w:pPr>
+      <w:rPr>
+        <w:rFonts w:ascii="Wingdings" w:hAnsi="Wingdings" w:hint="default"/>
+        <w:sz w:val="20"/>
+      </w:rPr>
+    </w:lvl>
+    <w:lvl w:ilvl="7" w:tentative="1">
+      <w:start w:val="1"/>
+      <w:numFmt w:val="bullet"/>
+      <w:lvlText w:val=""/>
+      <w:lvlJc w:val="left"/>
+      <w:pPr>
+        <w:tabs>
+          <w:tab w:val="num" w:pos="5760"/>
+        </w:tabs>
+        <w:ind w:left="5760" w:hanging="360"/>
+      </w:pPr>
+      <w:rPr>
+        <w:rFonts w:ascii="Wingdings" w:hAnsi="Wingdings" w:hint="default"/>
+        <w:sz w:val="20"/>
+      </w:rPr>
+    </w:lvl>
+    <w:lvl w:ilvl="8" w:tentative="1">
+      <w:start w:val="1"/>
+      <w:numFmt w:val="bullet"/>
+      <w:lvlText w:val=""/>
+      <w:lvlJc w:val="left"/>
+      <w:pPr>
+        <w:tabs>
+          <w:tab w:val="num" w:pos="6480"/>
+        </w:tabs>
+        <w:ind w:left="6480" w:hanging="360"/>
+      </w:pPr>
+      <w:rPr>
+        <w:rFonts w:ascii="Wingdings" w:hAnsi="Wingdings" w:hint="default"/>
+        <w:sz w:val="20"/>
+      </w:rPr>
+    </w:lvl>
+  </w:abstractNum>
+  <w:abstractNum w:abstractNumId="16" w15:restartNumberingAfterBreak="0">
+    <w:nsid w:val="7AF43BCA"/>
+    <w:multiLevelType w:val="multilevel"/>
+    <w:tmpl w:val="DE2A7744"/>
+    <w:lvl w:ilvl="0">
+      <w:start w:val="1"/>
+      <w:numFmt w:val="bullet"/>
+      <w:lvlText w:val=""/>
+      <w:lvlJc w:val="left"/>
+      <w:pPr>
+        <w:tabs>
+          <w:tab w:val="num" w:pos="720"/>
+        </w:tabs>
+        <w:ind w:left="720" w:hanging="360"/>
+      </w:pPr>
+      <w:rPr>
+        <w:rFonts w:ascii="Symbol" w:hAnsi="Symbol" w:hint="default"/>
+        <w:sz w:val="20"/>
+      </w:rPr>
+    </w:lvl>
+    <w:lvl w:ilvl="1" w:tentative="1">
+      <w:start w:val="1"/>
+      <w:numFmt w:val="bullet"/>
+      <w:lvlText w:val="o"/>
+      <w:lvlJc w:val="left"/>
+      <w:pPr>
+        <w:tabs>
+          <w:tab w:val="num" w:pos="1440"/>
+        </w:tabs>
+        <w:ind w:left="1440" w:hanging="360"/>
+      </w:pPr>
+      <w:rPr>
+        <w:rFonts w:ascii="Courier New" w:hAnsi="Courier New" w:hint="default"/>
+        <w:sz w:val="20"/>
+      </w:rPr>
+    </w:lvl>
+    <w:lvl w:ilvl="2" w:tentative="1">
+      <w:start w:val="1"/>
+      <w:numFmt w:val="bullet"/>
+      <w:lvlText w:val=""/>
+      <w:lvlJc w:val="left"/>
+      <w:pPr>
+        <w:tabs>
+          <w:tab w:val="num" w:pos="2160"/>
+        </w:tabs>
+        <w:ind w:left="2160" w:hanging="360"/>
+      </w:pPr>
+      <w:rPr>
+        <w:rFonts w:ascii="Wingdings" w:hAnsi="Wingdings" w:hint="default"/>
+        <w:sz w:val="20"/>
+      </w:rPr>
+    </w:lvl>
+    <w:lvl w:ilvl="3" w:tentative="1">
+      <w:start w:val="1"/>
+      <w:numFmt w:val="bullet"/>
+      <w:lvlText w:val=""/>
+      <w:lvlJc w:val="left"/>
+      <w:pPr>
+        <w:tabs>
+          <w:tab w:val="num" w:pos="2880"/>
+        </w:tabs>
+        <w:ind w:left="2880" w:hanging="360"/>
+      </w:pPr>
+      <w:rPr>
+        <w:rFonts w:ascii="Wingdings" w:hAnsi="Wingdings" w:hint="default"/>
+        <w:sz w:val="20"/>
+      </w:rPr>
+    </w:lvl>
+    <w:lvl w:ilvl="4" w:tentative="1">
+      <w:start w:val="1"/>
+      <w:numFmt w:val="bullet"/>
+      <w:lvlText w:val=""/>
+      <w:lvlJc w:val="left"/>
+      <w:pPr>
+        <w:tabs>
+          <w:tab w:val="num" w:pos="3600"/>
+        </w:tabs>
+        <w:ind w:left="3600" w:hanging="360"/>
+      </w:pPr>
+      <w:rPr>
+        <w:rFonts w:ascii="Wingdings" w:hAnsi="Wingdings" w:hint="default"/>
+        <w:sz w:val="20"/>
+      </w:rPr>
+    </w:lvl>
+    <w:lvl w:ilvl="5" w:tentative="1">
+      <w:start w:val="1"/>
+      <w:numFmt w:val="bullet"/>
+      <w:lvlText w:val=""/>
+      <w:lvlJc w:val="left"/>
+      <w:pPr>
+        <w:tabs>
+          <w:tab w:val="num" w:pos="4320"/>
+        </w:tabs>
+        <w:ind w:left="4320" w:hanging="360"/>
+      </w:pPr>
+      <w:rPr>
+        <w:rFonts w:ascii="Wingdings" w:hAnsi="Wingdings" w:hint="default"/>
+        <w:sz w:val="20"/>
+      </w:rPr>
+    </w:lvl>
+    <w:lvl w:ilvl="6" w:tentative="1">
+      <w:start w:val="1"/>
+      <w:numFmt w:val="bullet"/>
+      <w:lvlText w:val=""/>
+      <w:lvlJc w:val="left"/>
+      <w:pPr>
+        <w:tabs>
+          <w:tab w:val="num" w:pos="5040"/>
+        </w:tabs>
+        <w:ind w:left="5040" w:hanging="360"/>
+      </w:pPr>
+      <w:rPr>
+        <w:rFonts w:ascii="Wingdings" w:hAnsi="Wingdings" w:hint="default"/>
+        <w:sz w:val="20"/>
+      </w:rPr>
+    </w:lvl>
+    <w:lvl w:ilvl="7" w:tentative="1">
+      <w:start w:val="1"/>
+      <w:numFmt w:val="bullet"/>
+      <w:lvlText w:val=""/>
+      <w:lvlJc w:val="left"/>
+      <w:pPr>
+        <w:tabs>
+          <w:tab w:val="num" w:pos="5760"/>
+        </w:tabs>
+        <w:ind w:left="5760" w:hanging="360"/>
+      </w:pPr>
+      <w:rPr>
+        <w:rFonts w:ascii="Wingdings" w:hAnsi="Wingdings" w:hint="default"/>
+        <w:sz w:val="20"/>
+      </w:rPr>
+    </w:lvl>
+    <w:lvl w:ilvl="8" w:tentative="1">
+      <w:start w:val="1"/>
+      <w:numFmt w:val="bullet"/>
+      <w:lvlText w:val=""/>
+      <w:lvlJc w:val="left"/>
+      <w:pPr>
+        <w:tabs>
+          <w:tab w:val="num" w:pos="6480"/>
+        </w:tabs>
+        <w:ind w:left="6480" w:hanging="360"/>
+      </w:pPr>
+      <w:rPr>
+        <w:rFonts w:ascii="Wingdings" w:hAnsi="Wingdings" w:hint="default"/>
+        <w:sz w:val="20"/>
+      </w:rPr>
+    </w:lvl>
+  </w:abstractNum>
   <w:num w:numId="1" w16cid:durableId="1926189704">
+    <w:abstractNumId w:val="4"/>
+  </w:num>
+  <w:num w:numId="2" w16cid:durableId="1387026417">
     <w:abstractNumId w:val="2"/>
   </w:num>
-  <w:num w:numId="2" w16cid:durableId="1387026417">
+  <w:num w:numId="3" w16cid:durableId="258223886">
+    <w:abstractNumId w:val="12"/>
+  </w:num>
+  <w:num w:numId="4" w16cid:durableId="161895947">
+    <w:abstractNumId w:val="8"/>
+  </w:num>
+  <w:num w:numId="5" w16cid:durableId="700087214">
+    <w:abstractNumId w:val="6"/>
+  </w:num>
+  <w:num w:numId="6" w16cid:durableId="854610867">
+    <w:abstractNumId w:val="3"/>
+  </w:num>
+  <w:num w:numId="7" w16cid:durableId="521433795">
+    <w:abstractNumId w:val="13"/>
+  </w:num>
+  <w:num w:numId="8" w16cid:durableId="491792894">
+    <w:abstractNumId w:val="15"/>
+  </w:num>
+  <w:num w:numId="9" w16cid:durableId="47196022">
+    <w:abstractNumId w:val="16"/>
+  </w:num>
+  <w:num w:numId="10" w16cid:durableId="978341494">
+    <w:abstractNumId w:val="7"/>
+  </w:num>
+  <w:num w:numId="11" w16cid:durableId="1908959525">
     <w:abstractNumId w:val="0"/>
   </w:num>
-  <w:num w:numId="3" w16cid:durableId="258223886">
+  <w:num w:numId="12" w16cid:durableId="1615820092">
+    <w:abstractNumId w:val="11"/>
+  </w:num>
+  <w:num w:numId="13" w16cid:durableId="479350599">
+    <w:abstractNumId w:val="1"/>
+  </w:num>
+  <w:num w:numId="14" w16cid:durableId="1598438835">
+    <w:abstractNumId w:val="9"/>
+  </w:num>
+  <w:num w:numId="15" w16cid:durableId="1233462431">
     <w:abstractNumId w:val="5"/>
   </w:num>
-  <w:num w:numId="4" w16cid:durableId="161895947">
-    <w:abstractNumId w:val="4"/>
+  <w:num w:numId="16" w16cid:durableId="129130218">
+    <w:abstractNumId w:val="14"/>
   </w:num>
-  <w:num w:numId="5" w16cid:durableId="700087214">
-    <w:abstractNumId w:val="3"/>
-  </w:num>
-  <w:num w:numId="6" w16cid:durableId="854610867">
-    <w:abstractNumId w:val="1"/>
-  </w:num>
-  <w:num w:numId="7" w16cid:durableId="521433795">
-    <w:abstractNumId w:val="6"/>
+  <w:num w:numId="17" w16cid:durableId="1142575851">
+    <w:abstractNumId w:val="10"/>
   </w:num>
 </w:numbering>
 </file>
@@ -4663,7 +6973,6 @@
   <w:style w:type="character" w:default="1" w:styleId="DefaultParagraphFont">
     <w:name w:val="Default Paragraph Font"/>
     <w:uiPriority w:val="1"/>
-    <w:semiHidden/>
     <w:unhideWhenUsed/>
   </w:style>
   <w:style w:type="table" w:default="1" w:styleId="TableNormal">
@@ -4697,6 +7006,37 @@
       <w:ind w:left="720"/>
       <w:contextualSpacing/>
     </w:pPr>
+  </w:style>
+  <w:style w:type="paragraph" w:styleId="NormalWeb">
+    <w:name w:val="Normal (Web)"/>
+    <w:basedOn w:val="Normal"/>
+    <w:uiPriority w:val="99"/>
+    <w:semiHidden/>
+    <w:unhideWhenUsed/>
+    <w:rsid w:val="00EB1C0F"/>
+    <w:pPr>
+      <w:spacing w:before="100" w:beforeAutospacing="1" w:after="100" w:afterAutospacing="1" w:line="240" w:lineRule="auto"/>
+    </w:pPr>
+    <w:rPr>
+      <w:rFonts w:ascii="Times New Roman" w:eastAsia="Times New Roman" w:hAnsi="Times New Roman" w:cs="Times New Roman"/>
+      <w:kern w:val="0"/>
+      <w:sz w:val="24"/>
+      <w:szCs w:val="24"/>
+      <w:lang w:val="en-IN" w:eastAsia="en-IN"/>
+    </w:rPr>
+  </w:style>
+  <w:style w:type="character" w:styleId="HTMLCode">
+    <w:name w:val="HTML Code"/>
+    <w:basedOn w:val="DefaultParagraphFont"/>
+    <w:uiPriority w:val="99"/>
+    <w:semiHidden/>
+    <w:unhideWhenUsed/>
+    <w:rsid w:val="00C70315"/>
+    <w:rPr>
+      <w:rFonts w:ascii="Courier New" w:eastAsia="Times New Roman" w:hAnsi="Courier New" w:cs="Courier New"/>
+      <w:sz w:val="20"/>
+      <w:szCs w:val="20"/>
+    </w:rPr>
   </w:style>
 </w:styles>
 </file>

</xml_diff>